<commit_message>
modelo matematico de asignacion diagnostica
</commit_message>
<xml_diff>
--- a/documentos/modulos de asignaturas/Modelo de asignacion diagnostica.docx
+++ b/documentos/modulos de asignaturas/Modelo de asignacion diagnostica.docx
@@ -1,6 +1,6 @@
 
 <file path=word/document.xml><?xml version="1.0" encoding="utf-8"?>
-<w:document xmlns:wpc="http://schemas.microsoft.com/office/word/2010/wordprocessingCanvas" xmlns:cx="http://schemas.microsoft.com/office/drawing/2014/chartex" xmlns:cx1="http://schemas.microsoft.com/office/drawing/2015/9/8/chartex" xmlns:mc="http://schemas.openxmlformats.org/markup-compatibility/2006" xmlns:o="urn:schemas-microsoft-com:office:office" xmlns:r="http://schemas.openxmlformats.org/officeDocument/2006/relationships" xmlns:m="http://schemas.openxmlformats.org/officeDocument/2006/math" xmlns:v="urn:schemas-microsoft-com:vml" xmlns:wp14="http://schemas.microsoft.com/office/word/2010/wordprocessingDrawing" xmlns:wp="http://schemas.openxmlformats.org/drawingml/2006/wordprocessingDrawing" xmlns:w10="urn:schemas-microsoft-com:office:word" xmlns:w="http://schemas.openxmlformats.org/wordprocessingml/2006/main" xmlns:w14="http://schemas.microsoft.com/office/word/2010/wordml" xmlns:w15="http://schemas.microsoft.com/office/word/2012/wordml" xmlns:w16se="http://schemas.microsoft.com/office/word/2015/wordml/symex" xmlns:wpg="http://schemas.microsoft.com/office/word/2010/wordprocessingGroup" xmlns:wpi="http://schemas.microsoft.com/office/word/2010/wordprocessingInk" xmlns:wne="http://schemas.microsoft.com/office/word/2006/wordml" xmlns:wps="http://schemas.microsoft.com/office/word/2010/wordprocessingShape" mc:Ignorable="w14 w15 w16se wp14">
+<w:document xmlns:wpc="http://schemas.microsoft.com/office/word/2010/wordprocessingCanvas" xmlns:cx="http://schemas.microsoft.com/office/drawing/2014/chartex" xmlns:cx1="http://schemas.microsoft.com/office/drawing/2015/9/8/chartex" xmlns:cx2="http://schemas.microsoft.com/office/drawing/2015/10/21/chartex" xmlns:cx3="http://schemas.microsoft.com/office/drawing/2016/5/9/chartex" xmlns:cx4="http://schemas.microsoft.com/office/drawing/2016/5/10/chartex" xmlns:cx5="http://schemas.microsoft.com/office/drawing/2016/5/11/chartex" xmlns:cx6="http://schemas.microsoft.com/office/drawing/2016/5/12/chartex" xmlns:cx7="http://schemas.microsoft.com/office/drawing/2016/5/13/chartex" xmlns:cx8="http://schemas.microsoft.com/office/drawing/2016/5/14/chartex" xmlns:mc="http://schemas.openxmlformats.org/markup-compatibility/2006" xmlns:aink="http://schemas.microsoft.com/office/drawing/2016/ink" xmlns:am3d="http://schemas.microsoft.com/office/drawing/2017/model3d" xmlns:o="urn:schemas-microsoft-com:office:office" xmlns:oel="http://schemas.microsoft.com/office/2019/extlst" xmlns:r="http://schemas.openxmlformats.org/officeDocument/2006/relationships" xmlns:m="http://schemas.openxmlformats.org/officeDocument/2006/math" xmlns:v="urn:schemas-microsoft-com:vml" xmlns:wp14="http://schemas.microsoft.com/office/word/2010/wordprocessingDrawing" xmlns:wp="http://schemas.openxmlformats.org/drawingml/2006/wordprocessingDrawing" xmlns:w10="urn:schemas-microsoft-com:office:word" xmlns:w="http://schemas.openxmlformats.org/wordprocessingml/2006/main" xmlns:w14="http://schemas.microsoft.com/office/word/2010/wordml" xmlns:w15="http://schemas.microsoft.com/office/word/2012/wordml" xmlns:w16cex="http://schemas.microsoft.com/office/word/2018/wordml/cex" xmlns:w16cid="http://schemas.microsoft.com/office/word/2016/wordml/cid" xmlns:w16="http://schemas.microsoft.com/office/word/2018/wordml" xmlns:w16du="http://schemas.microsoft.com/office/word/2023/wordml/word16du" xmlns:w16sdtdh="http://schemas.microsoft.com/office/word/2020/wordml/sdtdatahash" xmlns:w16se="http://schemas.microsoft.com/office/word/2015/wordml/symex" xmlns:wpg="http://schemas.microsoft.com/office/word/2010/wordprocessingGroup" xmlns:wpi="http://schemas.microsoft.com/office/word/2010/wordprocessingInk" xmlns:wne="http://schemas.microsoft.com/office/word/2006/wordml" xmlns:wps="http://schemas.microsoft.com/office/word/2010/wordprocessingShape" mc:Ignorable="w14 w15 w16se w16cid w16 w16cex w16sdtdh w16du wp14">
   <w:body>
     <w:p>
       <w:pPr>
@@ -81,7 +81,23 @@
           <w:sz w:val="24"/>
           <w:szCs w:val="24"/>
         </w:rPr>
-        <w:t xml:space="preserve"> A continuación, se muestra un ejemplo de pregunta en el examen diagnóstico (para este ejemplo las respuestas están ordenadas de correcta a incorrecta).</w:t>
+        <w:t xml:space="preserve"> A continuación, se mues</w:t>
+      </w:r>
+      <w:r>
+        <w:rPr>
+          <w:rFonts w:ascii="Arial" w:hAnsi="Arial" w:cs="Arial"/>
+          <w:sz w:val="24"/>
+          <w:szCs w:val="24"/>
+        </w:rPr>
+        <w:t>tra un ejemplo de pregunta de</w:t>
+      </w:r>
+      <w:r>
+        <w:rPr>
+          <w:rFonts w:ascii="Arial" w:hAnsi="Arial" w:cs="Arial"/>
+          <w:sz w:val="24"/>
+          <w:szCs w:val="24"/>
+        </w:rPr>
+        <w:t xml:space="preserve"> examen diagnóstico (para este ejemplo las respuestas están ordenadas de correcta a incorrecta).</w:t>
       </w:r>
     </w:p>
     <w:p>
@@ -98,11 +114,12 @@
           <w:noProof/>
           <w:sz w:val="24"/>
           <w:szCs w:val="24"/>
+          <w:lang w:eastAsia="es-MX"/>
         </w:rPr>
         <mc:AlternateContent>
           <mc:Choice Requires="wps">
             <w:drawing>
-              <wp:anchor distT="45720" distB="45720" distL="114300" distR="114300" simplePos="0" relativeHeight="251659264" behindDoc="0" locked="0" layoutInCell="1" allowOverlap="1">
+              <wp:anchor distT="45720" distB="45720" distL="114300" distR="114300" simplePos="0" relativeHeight="251659264" behindDoc="0" locked="0" layoutInCell="1" allowOverlap="1" wp14:anchorId="38D5904D" wp14:editId="740DB36F">
                 <wp:simplePos x="0" y="0"/>
                 <wp:positionH relativeFrom="margin">
                   <wp:align>center</wp:align>
@@ -671,11 +688,12 @@
           <w:noProof/>
           <w:sz w:val="24"/>
           <w:szCs w:val="24"/>
+          <w:lang w:eastAsia="es-MX"/>
         </w:rPr>
         <mc:AlternateContent>
           <mc:Choice Requires="wps">
             <w:drawing>
-              <wp:anchor distT="45720" distB="45720" distL="114300" distR="114300" simplePos="0" relativeHeight="251661312" behindDoc="0" locked="0" layoutInCell="1" allowOverlap="1">
+              <wp:anchor distT="45720" distB="45720" distL="114300" distR="114300" simplePos="0" relativeHeight="251661312" behindDoc="0" locked="0" layoutInCell="1" allowOverlap="1" wp14:anchorId="4CA9A4E1" wp14:editId="232739CF">
                 <wp:simplePos x="0" y="0"/>
                 <wp:positionH relativeFrom="margin">
                   <wp:align>center</wp:align>
@@ -891,7 +909,7 @@
           <w:sz w:val="24"/>
           <w:szCs w:val="24"/>
         </w:rPr>
-        <w:pict>
+        <w:pict w14:anchorId="32E18D85">
           <v:shapetype id="_x0000_t75" coordsize="21600,21600" o:spt="75" o:preferrelative="t" path="m@4@5l@4@11@9@11@9@5xe" filled="f" stroked="f">
             <v:stroke joinstyle="miter"/>
             <v:formulas>
@@ -925,178 +943,181 @@
           <w:szCs w:val="24"/>
         </w:rPr>
       </w:pPr>
-      <w:r>
-        <w:rPr>
-          <w:rFonts w:ascii="Arial" w:hAnsi="Arial" w:cs="Arial"/>
-          <w:sz w:val="24"/>
-          <w:szCs w:val="24"/>
-        </w:rPr>
-        <w:lastRenderedPageBreak/>
-        <w:t>Como primer paso se calcula el denominador de la proporción de aciertos, el cual se comprende como:</w:t>
-      </w:r>
-    </w:p>
-    <w:p>
-      <w:pPr>
-        <w:jc w:val="center"/>
-        <w:rPr>
-          <w:rFonts w:ascii="Arial" w:hAnsi="Arial" w:cs="Arial"/>
-          <w:sz w:val="48"/>
-          <w:szCs w:val="48"/>
-        </w:rPr>
-      </w:pPr>
-      <w:r>
-        <w:rPr>
-          <w:rFonts w:ascii="Arial" w:hAnsi="Arial" w:cs="Arial"/>
-          <w:i/>
-          <w:sz w:val="48"/>
-          <w:szCs w:val="48"/>
-        </w:rPr>
-        <w:t>D</w:t>
-      </w:r>
-      <w:r>
-        <w:rPr>
-          <w:rFonts w:ascii="Arial" w:hAnsi="Arial" w:cs="Arial"/>
-          <w:sz w:val="48"/>
-          <w:szCs w:val="48"/>
-        </w:rPr>
-        <w:t xml:space="preserve"> = </w:t>
-      </w:r>
-      <m:oMath>
-        <m:sSup>
-          <m:sSupPr>
-            <m:ctrlPr>
-              <w:rPr>
-                <w:rFonts w:ascii="Cambria Math" w:hAnsi="Cambria Math" w:cs="Arial"/>
-                <w:i/>
-                <w:sz w:val="48"/>
-                <w:szCs w:val="48"/>
-              </w:rPr>
-            </m:ctrlPr>
-          </m:sSupPr>
-          <m:e>
-            <m:r>
-              <w:rPr>
-                <w:rFonts w:ascii="Cambria Math" w:hAnsi="Cambria Math" w:cs="Arial"/>
-                <w:sz w:val="48"/>
-                <w:szCs w:val="48"/>
-              </w:rPr>
-              <m:t>2</m:t>
-            </m:r>
-          </m:e>
-          <m:sup>
-            <m:r>
-              <w:rPr>
-                <w:rFonts w:ascii="Cambria Math" w:hAnsi="Cambria Math" w:cs="Arial"/>
-                <w:sz w:val="48"/>
-                <w:szCs w:val="48"/>
-              </w:rPr>
-              <m:t>n</m:t>
-            </m:r>
-          </m:sup>
-        </m:sSup>
-        <m:r>
-          <w:rPr>
-            <w:rFonts w:ascii="Cambria Math" w:hAnsi="Cambria Math" w:cs="Arial"/>
-            <w:sz w:val="48"/>
-            <w:szCs w:val="48"/>
-          </w:rPr>
-          <m:t>-1</m:t>
-        </m:r>
-      </m:oMath>
-    </w:p>
-    <w:p>
-      <w:pPr>
-        <w:rPr>
-          <w:rFonts w:ascii="Arial" w:hAnsi="Arial" w:cs="Arial"/>
-          <w:sz w:val="24"/>
-          <w:szCs w:val="24"/>
-        </w:rPr>
-      </w:pPr>
-      <w:r>
-        <w:rPr>
-          <w:rFonts w:ascii="Arial" w:hAnsi="Arial" w:cs="Arial"/>
-          <w:sz w:val="24"/>
-          <w:szCs w:val="24"/>
-        </w:rPr>
-        <w:t>Donde:</w:t>
-      </w:r>
-    </w:p>
-    <w:p>
-      <w:pPr>
-        <w:pStyle w:val="Prrafodelista"/>
-        <w:numPr>
-          <w:ilvl w:val="0"/>
-          <w:numId w:val="3"/>
-        </w:numPr>
-        <w:rPr>
-          <w:rFonts w:ascii="Arial" w:hAnsi="Arial" w:cs="Arial"/>
-          <w:sz w:val="24"/>
-          <w:szCs w:val="24"/>
-        </w:rPr>
-      </w:pPr>
-      <w:r>
-        <w:rPr>
-          <w:rFonts w:ascii="Arial" w:hAnsi="Arial" w:cs="Arial"/>
-          <w:sz w:val="24"/>
-          <w:szCs w:val="24"/>
-        </w:rPr>
-        <w:t>D = Denominador</w:t>
-      </w:r>
-    </w:p>
-    <w:p>
-      <w:pPr>
-        <w:pStyle w:val="Prrafodelista"/>
-        <w:numPr>
-          <w:ilvl w:val="0"/>
-          <w:numId w:val="3"/>
-        </w:numPr>
-        <w:rPr>
-          <w:rFonts w:ascii="Arial" w:hAnsi="Arial" w:cs="Arial"/>
-          <w:sz w:val="24"/>
-          <w:szCs w:val="24"/>
-        </w:rPr>
-      </w:pPr>
-      <w:r>
-        <w:rPr>
-          <w:rFonts w:ascii="Arial" w:hAnsi="Arial" w:cs="Arial"/>
-          <w:sz w:val="24"/>
-          <w:szCs w:val="24"/>
-        </w:rPr>
-        <w:t>n = Cantidad de niveles</w:t>
-      </w:r>
-    </w:p>
-    <w:p>
-      <w:pPr>
-        <w:rPr>
-          <w:rFonts w:ascii="Arial" w:hAnsi="Arial" w:cs="Arial"/>
-          <w:sz w:val="24"/>
-          <w:szCs w:val="24"/>
-        </w:rPr>
-      </w:pPr>
-    </w:p>
-    <w:p>
-      <w:pPr>
-        <w:rPr>
-          <w:rFonts w:ascii="Arial" w:hAnsi="Arial" w:cs="Arial"/>
-          <w:sz w:val="24"/>
-          <w:szCs w:val="24"/>
-        </w:rPr>
-      </w:pPr>
-      <w:r>
-        <w:rPr>
-          <w:rFonts w:ascii="Arial" w:hAnsi="Arial" w:cs="Arial"/>
-          <w:sz w:val="24"/>
-          <w:szCs w:val="24"/>
-        </w:rPr>
-        <w:t>Posteriormente se calcula un numerador de aciertos requeridos</w:t>
-      </w:r>
-      <w:r>
-        <w:rPr>
-          <w:rFonts w:ascii="Arial" w:hAnsi="Arial" w:cs="Arial"/>
-          <w:sz w:val="24"/>
-          <w:szCs w:val="24"/>
-        </w:rPr>
-        <w:t xml:space="preserve"> para definir</w:t>
+    </w:p>
+    <w:p>
+      <w:pPr>
+        <w:rPr>
+          <w:rFonts w:ascii="Arial" w:hAnsi="Arial" w:cs="Arial"/>
+          <w:sz w:val="24"/>
+          <w:szCs w:val="24"/>
+        </w:rPr>
+      </w:pPr>
+    </w:p>
+    <w:p>
+      <w:pPr>
+        <w:rPr>
+          <w:rFonts w:ascii="Arial" w:hAnsi="Arial" w:cs="Arial"/>
+          <w:sz w:val="24"/>
+          <w:szCs w:val="24"/>
+        </w:rPr>
+      </w:pPr>
+      <w:r>
+        <w:rPr>
+          <w:rFonts w:ascii="Arial" w:hAnsi="Arial" w:cs="Arial"/>
+          <w:noProof/>
+          <w:sz w:val="24"/>
+          <w:szCs w:val="24"/>
+          <w:lang w:eastAsia="es-MX"/>
+        </w:rPr>
+        <mc:AlternateContent>
+          <mc:Choice Requires="wps">
+            <w:drawing>
+              <wp:anchor distT="45720" distB="45720" distL="114300" distR="114300" simplePos="0" relativeHeight="251663360" behindDoc="0" locked="0" layoutInCell="1" allowOverlap="1" wp14:anchorId="11FF008F" wp14:editId="7EC52E3C">
+                <wp:simplePos x="0" y="0"/>
+                <wp:positionH relativeFrom="margin">
+                  <wp:align>center</wp:align>
+                </wp:positionH>
+                <wp:positionV relativeFrom="paragraph">
+                  <wp:posOffset>11430</wp:posOffset>
+                </wp:positionV>
+                <wp:extent cx="2360930" cy="1404620"/>
+                <wp:effectExtent l="0" t="0" r="19050" b="20320"/>
+                <wp:wrapSquare wrapText="bothSides"/>
+                <wp:docPr id="2" name="Cuadro de texto 2"/>
+                <wp:cNvGraphicFramePr>
+                  <a:graphicFrameLocks xmlns:a="http://schemas.openxmlformats.org/drawingml/2006/main"/>
+                </wp:cNvGraphicFramePr>
+                <a:graphic xmlns:a="http://schemas.openxmlformats.org/drawingml/2006/main">
+                  <a:graphicData uri="http://schemas.microsoft.com/office/word/2010/wordprocessingShape">
+                    <wps:wsp>
+                      <wps:cNvSpPr txBox="1">
+                        <a:spLocks noChangeArrowheads="1"/>
+                      </wps:cNvSpPr>
+                      <wps:spPr bwMode="auto">
+                        <a:xfrm>
+                          <a:off x="0" y="0"/>
+                          <a:ext cx="2360930" cy="1404620"/>
+                        </a:xfrm>
+                        <a:prstGeom prst="rect">
+                          <a:avLst/>
+                        </a:prstGeom>
+                        <a:solidFill>
+                          <a:srgbClr val="FFFFFF"/>
+                        </a:solidFill>
+                        <a:ln w="9525">
+                          <a:solidFill>
+                            <a:srgbClr val="000000"/>
+                          </a:solidFill>
+                          <a:miter lim="800000"/>
+                          <a:headEnd/>
+                          <a:tailEnd/>
+                        </a:ln>
+                      </wps:spPr>
+                      <wps:txbx>
+                        <w:txbxContent>
+                          <w:p>
+                            <w:pPr>
+                              <w:jc w:val="center"/>
+                            </w:pPr>
+                            <w:r>
+                              <w:rPr>
+                                <w:b/>
+                              </w:rPr>
+                              <w:t>Figura 2</w:t>
+                            </w:r>
+                            <w:r>
+                              <w:t>: Ejemplo de grafico de modelo de asignación diagnóstica</w:t>
+                            </w:r>
+                          </w:p>
+                        </w:txbxContent>
+                      </wps:txbx>
+                      <wps:bodyPr rot="0" vert="horz" wrap="square" lIns="91440" tIns="45720" rIns="91440" bIns="45720" anchor="t" anchorCtr="0">
+                        <a:spAutoFit/>
+                      </wps:bodyPr>
+                    </wps:wsp>
+                  </a:graphicData>
+                </a:graphic>
+                <wp14:sizeRelH relativeFrom="margin">
+                  <wp14:pctWidth>40000</wp14:pctWidth>
+                </wp14:sizeRelH>
+                <wp14:sizeRelV relativeFrom="margin">
+                  <wp14:pctHeight>20000</wp14:pctHeight>
+                </wp14:sizeRelV>
+              </wp:anchor>
+            </w:drawing>
+          </mc:Choice>
+          <mc:Fallback>
+            <w:pict>
+              <v:shape w14:anchorId="41DE66E3" id="_x0000_s1028" type="#_x0000_t202" style="position:absolute;margin-left:0;margin-top:.9pt;width:185.9pt;height:110.6pt;z-index:251663360;visibility:visible;mso-wrap-style:square;mso-width-percent:400;mso-height-percent:200;mso-wrap-distance-left:9pt;mso-wrap-distance-top:3.6pt;mso-wrap-distance-right:9pt;mso-wrap-distance-bottom:3.6pt;mso-position-horizontal:center;mso-position-horizontal-relative:margin;mso-position-vertical:absolute;mso-position-vertical-relative:text;mso-width-percent:400;mso-height-percent:200;mso-width-relative:margin;mso-height-relative:margin;v-text-anchor:top" o:gfxdata="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">
+                <v:textbox style="mso-fit-shape-to-text:t">
+                  <w:txbxContent>
+                    <w:p>
+                      <w:pPr>
+                        <w:jc w:val="center"/>
+                      </w:pPr>
+                      <w:r>
+                        <w:rPr>
+                          <w:b/>
+                        </w:rPr>
+                        <w:t>Figura 2</w:t>
+                      </w:r>
+                      <w:r>
+                        <w:t xml:space="preserve">: Ejemplo de </w:t>
+                      </w:r>
+                      <w:r>
+                        <w:t>grafico de modelo de asignación diagnóstica</w:t>
+                      </w:r>
+                    </w:p>
+                  </w:txbxContent>
+                </v:textbox>
+                <w10:wrap type="square" anchorx="margin"/>
+              </v:shape>
+            </w:pict>
+          </mc:Fallback>
+        </mc:AlternateContent>
+      </w:r>
+    </w:p>
+    <w:p>
+      <w:pPr>
+        <w:rPr>
+          <w:rFonts w:ascii="Arial" w:hAnsi="Arial" w:cs="Arial"/>
+          <w:sz w:val="24"/>
+          <w:szCs w:val="24"/>
+        </w:rPr>
+      </w:pPr>
+    </w:p>
+    <w:p>
+      <w:pPr>
+        <w:rPr>
+          <w:rFonts w:ascii="Arial" w:hAnsi="Arial" w:cs="Arial"/>
+          <w:sz w:val="24"/>
+          <w:szCs w:val="24"/>
+        </w:rPr>
+      </w:pPr>
+    </w:p>
+    <w:p>
+      <w:pPr>
+        <w:rPr>
+          <w:rFonts w:ascii="Arial" w:hAnsi="Arial" w:cs="Arial"/>
+          <w:sz w:val="24"/>
+          <w:szCs w:val="24"/>
+        </w:rPr>
+      </w:pPr>
+      <w:r>
+        <w:rPr>
+          <w:rFonts w:ascii="Arial" w:hAnsi="Arial" w:cs="Arial"/>
+          <w:sz w:val="24"/>
+          <w:szCs w:val="24"/>
+        </w:rPr>
+        <w:t xml:space="preserve">Como primer paso, </w:t>
+      </w:r>
+      <w:r>
+        <w:rPr>
+          <w:rFonts w:ascii="Arial" w:hAnsi="Arial" w:cs="Arial"/>
+          <w:sz w:val="24"/>
+          <w:szCs w:val="24"/>
+        </w:rPr>
+        <w:t>se calcula el multiplicador de rango por</w:t>
       </w:r>
       <w:r>
         <w:rPr>
@@ -1113,6 +1134,14 @@
           <w:szCs w:val="24"/>
         </w:rPr>
         <w:t xml:space="preserve"> niveles que se hayan planteado previamente</w:t>
+      </w:r>
+      <w:r>
+        <w:rPr>
+          <w:rFonts w:ascii="Arial" w:hAnsi="Arial" w:cs="Arial"/>
+          <w:sz w:val="24"/>
+          <w:szCs w:val="24"/>
+        </w:rPr>
+        <w:t xml:space="preserve"> (la cantidad de rangos es igual a la cantidad de niveles planteados disminuido en 1)</w:t>
       </w:r>
     </w:p>
     <w:p>
@@ -1184,15 +1213,7 @@
                     <w:sz w:val="48"/>
                     <w:szCs w:val="48"/>
                   </w:rPr>
-                  <m:t>i</m:t>
-                </m:r>
-                <m:r>
-                  <w:rPr>
-                    <w:rFonts w:ascii="Cambria Math" w:hAnsi="Cambria Math" w:cs="Arial"/>
-                    <w:sz w:val="48"/>
-                    <w:szCs w:val="48"/>
-                  </w:rPr>
-                  <m:t>=1-n</m:t>
+                  <m:t>i=1-n</m:t>
                 </m:r>
               </m:sub>
               <m:sup>
@@ -1202,31 +1223,7 @@
                     <w:sz w:val="48"/>
                     <w:szCs w:val="48"/>
                   </w:rPr>
-                  <m:t>-</m:t>
-                </m:r>
-                <m:r>
-                  <w:rPr>
-                    <w:rFonts w:ascii="Cambria Math" w:hAnsi="Cambria Math" w:cs="Arial"/>
-                    <w:sz w:val="48"/>
-                    <w:szCs w:val="48"/>
-                  </w:rPr>
-                  <m:t>(</m:t>
-                </m:r>
-                <m:r>
-                  <w:rPr>
-                    <w:rFonts w:ascii="Cambria Math" w:hAnsi="Cambria Math" w:cs="Arial"/>
-                    <w:sz w:val="48"/>
-                    <w:szCs w:val="48"/>
-                  </w:rPr>
-                  <m:t>x</m:t>
-                </m:r>
-                <m:r>
-                  <w:rPr>
-                    <w:rFonts w:ascii="Cambria Math" w:hAnsi="Cambria Math" w:cs="Arial"/>
-                    <w:sz w:val="48"/>
-                    <w:szCs w:val="48"/>
-                  </w:rPr>
-                  <m:t>+1)</m:t>
+                  <m:t>-(x+1)</m:t>
                 </m:r>
               </m:sup>
               <m:e>
@@ -1266,23 +1263,7 @@
                         <w:sz w:val="48"/>
                         <w:szCs w:val="48"/>
                       </w:rPr>
-                      <m:t>|</m:t>
-                    </m:r>
-                    <m:r>
-                      <w:rPr>
-                        <w:rFonts w:ascii="Cambria Math" w:hAnsi="Cambria Math" w:cs="Arial"/>
-                        <w:sz w:val="48"/>
-                        <w:szCs w:val="48"/>
-                      </w:rPr>
-                      <m:t>i</m:t>
-                    </m:r>
-                    <m:r>
-                      <w:rPr>
-                        <w:rFonts w:ascii="Cambria Math" w:hAnsi="Cambria Math" w:cs="Arial"/>
-                        <w:sz w:val="48"/>
-                        <w:szCs w:val="48"/>
-                      </w:rPr>
-                      <m:t>|</m:t>
+                      <m:t>|i|</m:t>
                     </m:r>
                   </m:sup>
                 </m:sSup>
@@ -1298,13 +1279,45 @@
             </m:nary>
           </m:num>
           <m:den>
+            <m:sSup>
+              <m:sSupPr>
+                <m:ctrlPr>
+                  <w:rPr>
+                    <w:rFonts w:ascii="Cambria Math" w:hAnsi="Cambria Math" w:cs="Arial"/>
+                    <w:i/>
+                    <w:sz w:val="48"/>
+                    <w:szCs w:val="48"/>
+                  </w:rPr>
+                </m:ctrlPr>
+              </m:sSupPr>
+              <m:e>
+                <m:r>
+                  <w:rPr>
+                    <w:rFonts w:ascii="Cambria Math" w:hAnsi="Cambria Math" w:cs="Arial"/>
+                    <w:sz w:val="48"/>
+                    <w:szCs w:val="48"/>
+                  </w:rPr>
+                  <m:t>2</m:t>
+                </m:r>
+              </m:e>
+              <m:sup>
+                <m:r>
+                  <w:rPr>
+                    <w:rFonts w:ascii="Cambria Math" w:hAnsi="Cambria Math" w:cs="Arial"/>
+                    <w:sz w:val="48"/>
+                    <w:szCs w:val="48"/>
+                  </w:rPr>
+                  <m:t>n</m:t>
+                </m:r>
+              </m:sup>
+            </m:sSup>
             <m:r>
               <w:rPr>
                 <w:rFonts w:ascii="Cambria Math" w:hAnsi="Cambria Math" w:cs="Arial"/>
                 <w:sz w:val="48"/>
                 <w:szCs w:val="48"/>
               </w:rPr>
-              <m:t>D</m:t>
+              <m:t>-1</m:t>
             </m:r>
           </m:den>
         </m:f>
@@ -1368,7 +1381,7 @@
           <w:sz w:val="24"/>
           <w:szCs w:val="24"/>
         </w:rPr>
-        <w:t>x = Número de segmento</w:t>
+        <w:t>x = Número de rango</w:t>
       </w:r>
       <w:r>
         <w:rPr>
@@ -1385,7 +1398,7 @@
             <w:sz w:val="24"/>
             <w:szCs w:val="24"/>
           </w:rPr>
-          <m:t>x|x∈</m:t>
+          <m:t>x|x</m:t>
         </m:r>
         <m:r>
           <m:rPr>
@@ -1396,7 +1409,7 @@
             <w:sz w:val="24"/>
             <w:szCs w:val="24"/>
           </w:rPr>
-          <m:t>N,</m:t>
+          <m:t>∈N,</m:t>
         </m:r>
         <m:r>
           <w:rPr>
@@ -1412,7 +1425,23 @@
             <w:sz w:val="24"/>
             <w:szCs w:val="24"/>
           </w:rPr>
-          <m:t>≥x&gt;</m:t>
+          <m:t>≤</m:t>
+        </m:r>
+        <m:r>
+          <w:rPr>
+            <w:rFonts w:ascii="Cambria Math" w:hAnsi="Cambria Math" w:cs="Arial"/>
+            <w:sz w:val="24"/>
+            <w:szCs w:val="24"/>
+          </w:rPr>
+          <m:t>x</m:t>
+        </m:r>
+        <m:r>
+          <w:rPr>
+            <w:rFonts w:ascii="Cambria Math" w:hAnsi="Cambria Math" w:cs="Arial"/>
+            <w:sz w:val="24"/>
+            <w:szCs w:val="24"/>
+          </w:rPr>
+          <m:t>&lt;</m:t>
         </m:r>
         <m:r>
           <w:rPr>
@@ -1479,7 +1508,23 @@
           <w:sz w:val="24"/>
           <w:szCs w:val="24"/>
         </w:rPr>
-        <w:t>= Rango</w:t>
+        <w:t xml:space="preserve">= </w:t>
+      </w:r>
+      <w:r>
+        <w:rPr>
+          <w:rFonts w:ascii="Arial" w:hAnsi="Arial" w:cs="Arial"/>
+          <w:sz w:val="24"/>
+          <w:szCs w:val="24"/>
+        </w:rPr>
+        <w:t>Multiplicador de r</w:t>
+      </w:r>
+      <w:r>
+        <w:rPr>
+          <w:rFonts w:ascii="Arial" w:hAnsi="Arial" w:cs="Arial"/>
+          <w:sz w:val="24"/>
+          <w:szCs w:val="24"/>
+        </w:rPr>
+        <w:t>ango</w:t>
       </w:r>
       <w:r>
         <w:rPr>
@@ -1522,86 +1567,16 @@
           <w:sz w:val="24"/>
           <w:szCs w:val="24"/>
         </w:rPr>
-        <w:t xml:space="preserve"> continuación, se muestra un ejemplo con 4 niveles</w:t>
-      </w:r>
-    </w:p>
-    <w:p>
-      <w:pPr>
-        <w:jc w:val="center"/>
-        <w:rPr>
-          <w:rFonts w:ascii="Arial" w:eastAsiaTheme="minorEastAsia" w:hAnsi="Arial" w:cs="Arial"/>
-          <w:sz w:val="48"/>
-          <w:szCs w:val="48"/>
-        </w:rPr>
-      </w:pPr>
-      <w:r>
-        <w:rPr>
-          <w:rFonts w:ascii="Arial" w:hAnsi="Arial" w:cs="Arial"/>
-          <w:sz w:val="48"/>
-          <w:szCs w:val="48"/>
-        </w:rPr>
-        <w:t xml:space="preserve">D </w:t>
-      </w:r>
-      <m:oMath>
-        <m:r>
-          <w:rPr>
-            <w:rFonts w:ascii="Cambria Math" w:hAnsi="Cambria Math" w:cs="Arial"/>
-            <w:sz w:val="48"/>
-            <w:szCs w:val="48"/>
-          </w:rPr>
-          <m:t>=</m:t>
-        </m:r>
-        <m:sSup>
-          <m:sSupPr>
-            <m:ctrlPr>
-              <w:rPr>
-                <w:rFonts w:ascii="Cambria Math" w:hAnsi="Cambria Math" w:cs="Arial"/>
-                <w:i/>
-                <w:sz w:val="48"/>
-                <w:szCs w:val="48"/>
-              </w:rPr>
-            </m:ctrlPr>
-          </m:sSupPr>
-          <m:e>
-            <m:r>
-              <w:rPr>
-                <w:rFonts w:ascii="Cambria Math" w:hAnsi="Cambria Math" w:cs="Arial"/>
-                <w:sz w:val="48"/>
-                <w:szCs w:val="48"/>
-              </w:rPr>
-              <m:t>2</m:t>
-            </m:r>
-          </m:e>
-          <m:sup>
-            <m:r>
-              <w:rPr>
-                <w:rFonts w:ascii="Cambria Math" w:hAnsi="Cambria Math" w:cs="Arial"/>
-                <w:sz w:val="48"/>
-                <w:szCs w:val="48"/>
-              </w:rPr>
-              <m:t>4</m:t>
-            </m:r>
-          </m:sup>
-        </m:sSup>
-        <m:r>
-          <w:rPr>
-            <w:rFonts w:ascii="Cambria Math" w:hAnsi="Cambria Math" w:cs="Arial"/>
-            <w:sz w:val="48"/>
-            <w:szCs w:val="48"/>
-          </w:rPr>
-          <m:t>-1=15</m:t>
-        </m:r>
-      </m:oMath>
-    </w:p>
-    <w:p>
-      <w:pPr>
-        <w:jc w:val="center"/>
-        <w:rPr>
-          <w:rFonts w:ascii="Arial" w:hAnsi="Arial" w:cs="Arial"/>
-          <w:sz w:val="24"/>
-          <w:szCs w:val="24"/>
-        </w:rPr>
-      </w:pPr>
+        <w:t xml:space="preserve"> continuación, se </w:t>
+      </w:r>
+      <w:r>
+        <w:rPr>
+          <w:rFonts w:ascii="Arial" w:hAnsi="Arial" w:cs="Arial"/>
+          <w:sz w:val="24"/>
+          <w:szCs w:val="24"/>
+        </w:rPr>
+        <w:t>muestra un ejemplo con: n = 4</w:t>
+      </w:r>
     </w:p>
     <w:p>
       <w:pPr>
@@ -1736,13 +1711,45 @@
             </m:nary>
           </m:num>
           <m:den>
+            <m:sSup>
+              <m:sSupPr>
+                <m:ctrlPr>
+                  <w:rPr>
+                    <w:rFonts w:ascii="Cambria Math" w:hAnsi="Cambria Math" w:cs="Arial"/>
+                    <w:i/>
+                    <w:sz w:val="48"/>
+                    <w:szCs w:val="48"/>
+                  </w:rPr>
+                </m:ctrlPr>
+              </m:sSupPr>
+              <m:e>
+                <m:r>
+                  <w:rPr>
+                    <w:rFonts w:ascii="Cambria Math" w:hAnsi="Cambria Math" w:cs="Arial"/>
+                    <w:sz w:val="48"/>
+                    <w:szCs w:val="48"/>
+                  </w:rPr>
+                  <m:t>2</m:t>
+                </m:r>
+              </m:e>
+              <m:sup>
+                <m:r>
+                  <w:rPr>
+                    <w:rFonts w:ascii="Cambria Math" w:hAnsi="Cambria Math" w:cs="Arial"/>
+                    <w:sz w:val="48"/>
+                    <w:szCs w:val="48"/>
+                  </w:rPr>
+                  <m:t>4</m:t>
+                </m:r>
+              </m:sup>
+            </m:sSup>
             <m:r>
               <w:rPr>
                 <w:rFonts w:ascii="Cambria Math" w:hAnsi="Cambria Math" w:cs="Arial"/>
                 <w:sz w:val="48"/>
                 <w:szCs w:val="48"/>
               </w:rPr>
-              <m:t>15</m:t>
+              <m:t>-1</m:t>
             </m:r>
           </m:den>
         </m:f>
@@ -1752,7 +1759,7 @@
             <w:sz w:val="48"/>
             <w:szCs w:val="48"/>
           </w:rPr>
-          <m:t xml:space="preserve">→ </m:t>
+          <m:t>→</m:t>
         </m:r>
         <m:f>
           <m:fPr>
@@ -1792,15 +1799,7 @@
             <w:sz w:val="48"/>
             <w:szCs w:val="48"/>
           </w:rPr>
-          <m:t>≈0.93</m:t>
-        </m:r>
-        <m:r>
-          <w:rPr>
-            <w:rFonts w:ascii="Cambria Math" w:eastAsiaTheme="minorEastAsia" w:hAnsi="Cambria Math" w:cs="Arial"/>
-            <w:sz w:val="48"/>
-            <w:szCs w:val="48"/>
-          </w:rPr>
-          <m:t>3</m:t>
+          <m:t>≈0.933</m:t>
         </m:r>
       </m:oMath>
     </w:p>
@@ -1899,23 +1898,7 @@
                     <w:sz w:val="48"/>
                     <w:szCs w:val="48"/>
                   </w:rPr>
-                  <m:t>-(</m:t>
-                </m:r>
-                <m:r>
-                  <w:rPr>
-                    <w:rFonts w:ascii="Cambria Math" w:hAnsi="Cambria Math" w:cs="Arial"/>
-                    <w:sz w:val="48"/>
-                    <w:szCs w:val="48"/>
-                  </w:rPr>
-                  <m:t>1</m:t>
-                </m:r>
-                <m:r>
-                  <w:rPr>
-                    <w:rFonts w:ascii="Cambria Math" w:hAnsi="Cambria Math" w:cs="Arial"/>
-                    <w:sz w:val="48"/>
-                    <w:szCs w:val="48"/>
-                  </w:rPr>
-                  <m:t>+1)</m:t>
+                  <m:t>-(1+1)</m:t>
                 </m:r>
               </m:sup>
               <m:e>
@@ -1971,13 +1954,45 @@
             </m:nary>
           </m:num>
           <m:den>
+            <m:sSup>
+              <m:sSupPr>
+                <m:ctrlPr>
+                  <w:rPr>
+                    <w:rFonts w:ascii="Cambria Math" w:hAnsi="Cambria Math" w:cs="Arial"/>
+                    <w:i/>
+                    <w:sz w:val="48"/>
+                    <w:szCs w:val="48"/>
+                  </w:rPr>
+                </m:ctrlPr>
+              </m:sSupPr>
+              <m:e>
+                <m:r>
+                  <w:rPr>
+                    <w:rFonts w:ascii="Cambria Math" w:hAnsi="Cambria Math" w:cs="Arial"/>
+                    <w:sz w:val="48"/>
+                    <w:szCs w:val="48"/>
+                  </w:rPr>
+                  <m:t>2</m:t>
+                </m:r>
+              </m:e>
+              <m:sup>
+                <m:r>
+                  <w:rPr>
+                    <w:rFonts w:ascii="Cambria Math" w:hAnsi="Cambria Math" w:cs="Arial"/>
+                    <w:sz w:val="48"/>
+                    <w:szCs w:val="48"/>
+                  </w:rPr>
+                  <m:t>4</m:t>
+                </m:r>
+              </m:sup>
+            </m:sSup>
             <m:r>
               <w:rPr>
                 <w:rFonts w:ascii="Cambria Math" w:hAnsi="Cambria Math" w:cs="Arial"/>
                 <w:sz w:val="48"/>
                 <w:szCs w:val="48"/>
               </w:rPr>
-              <m:t>15</m:t>
+              <m:t>-1</m:t>
             </m:r>
           </m:den>
         </m:f>
@@ -1987,7 +2002,7 @@
             <w:sz w:val="48"/>
             <w:szCs w:val="48"/>
           </w:rPr>
-          <m:t xml:space="preserve">→ </m:t>
+          <m:t>→</m:t>
         </m:r>
         <m:f>
           <m:fPr>
@@ -2118,23 +2133,7 @@
                     <w:sz w:val="48"/>
                     <w:szCs w:val="48"/>
                   </w:rPr>
-                  <m:t>-(</m:t>
-                </m:r>
-                <m:r>
-                  <w:rPr>
-                    <w:rFonts w:ascii="Cambria Math" w:hAnsi="Cambria Math" w:cs="Arial"/>
-                    <w:sz w:val="48"/>
-                    <w:szCs w:val="48"/>
-                  </w:rPr>
-                  <m:t>2</m:t>
-                </m:r>
-                <m:r>
-                  <w:rPr>
-                    <w:rFonts w:ascii="Cambria Math" w:hAnsi="Cambria Math" w:cs="Arial"/>
-                    <w:sz w:val="48"/>
-                    <w:szCs w:val="48"/>
-                  </w:rPr>
-                  <m:t>+1)</m:t>
+                  <m:t>-(2+1)</m:t>
                 </m:r>
               </m:sup>
               <m:e>
@@ -2190,13 +2189,45 @@
             </m:nary>
           </m:num>
           <m:den>
+            <m:sSup>
+              <m:sSupPr>
+                <m:ctrlPr>
+                  <w:rPr>
+                    <w:rFonts w:ascii="Cambria Math" w:hAnsi="Cambria Math" w:cs="Arial"/>
+                    <w:i/>
+                    <w:sz w:val="48"/>
+                    <w:szCs w:val="48"/>
+                  </w:rPr>
+                </m:ctrlPr>
+              </m:sSupPr>
+              <m:e>
+                <m:r>
+                  <w:rPr>
+                    <w:rFonts w:ascii="Cambria Math" w:hAnsi="Cambria Math" w:cs="Arial"/>
+                    <w:sz w:val="48"/>
+                    <w:szCs w:val="48"/>
+                  </w:rPr>
+                  <m:t>2</m:t>
+                </m:r>
+              </m:e>
+              <m:sup>
+                <m:r>
+                  <w:rPr>
+                    <w:rFonts w:ascii="Cambria Math" w:hAnsi="Cambria Math" w:cs="Arial"/>
+                    <w:sz w:val="48"/>
+                    <w:szCs w:val="48"/>
+                  </w:rPr>
+                  <m:t>4</m:t>
+                </m:r>
+              </m:sup>
+            </m:sSup>
             <m:r>
               <w:rPr>
                 <w:rFonts w:ascii="Cambria Math" w:hAnsi="Cambria Math" w:cs="Arial"/>
                 <w:sz w:val="48"/>
                 <w:szCs w:val="48"/>
               </w:rPr>
-              <m:t>15</m:t>
+              <m:t>-1</m:t>
             </m:r>
           </m:den>
         </m:f>
@@ -2206,7 +2237,7 @@
             <w:sz w:val="48"/>
             <w:szCs w:val="48"/>
           </w:rPr>
-          <m:t xml:space="preserve">→ </m:t>
+          <m:t>→</m:t>
         </m:r>
         <m:f>
           <m:fPr>
@@ -2246,631 +2277,2063 @@
             <w:sz w:val="48"/>
             <w:szCs w:val="48"/>
           </w:rPr>
-          <m:t>≈</m:t>
+          <m:t>≈0.533</m:t>
         </m:r>
+      </m:oMath>
+    </w:p>
+    <w:p>
+      <w:pPr>
+        <w:rPr>
+          <w:rFonts w:ascii="Arial" w:hAnsi="Arial" w:cs="Arial"/>
+          <w:sz w:val="24"/>
+          <w:szCs w:val="24"/>
+        </w:rPr>
+      </w:pPr>
+    </w:p>
+    <w:p>
+      <w:pPr>
+        <w:rPr>
+          <w:rFonts w:ascii="Arial" w:hAnsi="Arial" w:cs="Arial"/>
+          <w:sz w:val="24"/>
+          <w:szCs w:val="24"/>
+        </w:rPr>
+      </w:pPr>
+      <w:r>
+        <w:rPr>
+          <w:rFonts w:ascii="Arial" w:hAnsi="Arial" w:cs="Arial"/>
+          <w:sz w:val="24"/>
+          <w:szCs w:val="24"/>
+        </w:rPr>
+        <w:t>Como segundo paso se necesita calcular los segmentos de puntaje para la asignación de niveles. Estos segmentos se calculan como el producto de la puntuación máxima posible del examen con los multiplicadores de rango.</w:t>
+      </w:r>
+    </w:p>
+    <w:p>
+      <w:pPr>
+        <w:jc w:val="center"/>
+        <w:rPr>
+          <w:rFonts w:ascii="Arial" w:hAnsi="Arial" w:cs="Arial"/>
+          <w:sz w:val="48"/>
+          <w:szCs w:val="48"/>
+        </w:rPr>
+      </w:pPr>
+      <w:proofErr w:type="spellStart"/>
+      <w:r>
+        <w:rPr>
+          <w:rFonts w:ascii="Arial" w:hAnsi="Arial" w:cs="Arial"/>
+          <w:sz w:val="48"/>
+          <w:szCs w:val="48"/>
+        </w:rPr>
+        <w:t>S</w:t>
+      </w:r>
+      <w:r>
+        <w:rPr>
+          <w:rFonts w:ascii="Arial" w:hAnsi="Arial" w:cs="Arial"/>
+          <w:sz w:val="48"/>
+          <w:szCs w:val="48"/>
+          <w:vertAlign w:val="subscript"/>
+        </w:rPr>
+        <w:t>x</w:t>
+      </w:r>
+      <w:proofErr w:type="spellEnd"/>
+      <w:r>
+        <w:rPr>
+          <w:rFonts w:ascii="Arial" w:hAnsi="Arial" w:cs="Arial"/>
+          <w:sz w:val="48"/>
+          <w:szCs w:val="48"/>
+        </w:rPr>
+        <w:t xml:space="preserve"> = </w:t>
+      </w:r>
+      <w:proofErr w:type="spellStart"/>
+      <w:r>
+        <w:rPr>
+          <w:rFonts w:ascii="Arial" w:hAnsi="Arial" w:cs="Arial"/>
+          <w:sz w:val="48"/>
+          <w:szCs w:val="48"/>
+        </w:rPr>
+        <w:t>R</w:t>
+      </w:r>
+      <w:r>
+        <w:rPr>
+          <w:rFonts w:ascii="Arial" w:hAnsi="Arial" w:cs="Arial"/>
+          <w:sz w:val="48"/>
+          <w:szCs w:val="48"/>
+          <w:vertAlign w:val="subscript"/>
+        </w:rPr>
+        <w:t>x</w:t>
+      </w:r>
+      <w:proofErr w:type="spellEnd"/>
+      <w:r>
+        <w:rPr>
+          <w:rFonts w:ascii="Arial" w:hAnsi="Arial" w:cs="Arial"/>
+          <w:sz w:val="48"/>
+          <w:szCs w:val="48"/>
+        </w:rPr>
+        <w:t>(3(q))</w:t>
+      </w:r>
+    </w:p>
+    <w:p>
+      <w:pPr>
+        <w:rPr>
+          <w:rFonts w:ascii="Arial" w:hAnsi="Arial" w:cs="Arial"/>
+          <w:sz w:val="24"/>
+          <w:szCs w:val="24"/>
+        </w:rPr>
+      </w:pPr>
+      <w:r>
+        <w:rPr>
+          <w:rFonts w:ascii="Arial" w:hAnsi="Arial" w:cs="Arial"/>
+          <w:sz w:val="24"/>
+          <w:szCs w:val="24"/>
+        </w:rPr>
+        <w:t>Donde:</w:t>
+      </w:r>
+    </w:p>
+    <w:p>
+      <w:pPr>
+        <w:pStyle w:val="Prrafodelista"/>
+        <w:numPr>
+          <w:ilvl w:val="0"/>
+          <w:numId w:val="6"/>
+        </w:numPr>
+        <w:rPr>
+          <w:rFonts w:ascii="Arial" w:hAnsi="Arial" w:cs="Arial"/>
+          <w:sz w:val="24"/>
+          <w:szCs w:val="24"/>
+        </w:rPr>
+      </w:pPr>
+      <w:r>
+        <w:rPr>
+          <w:rFonts w:ascii="Arial" w:hAnsi="Arial" w:cs="Arial"/>
+          <w:sz w:val="24"/>
+          <w:szCs w:val="24"/>
+        </w:rPr>
+        <w:t xml:space="preserve">x = </w:t>
+      </w:r>
+      <w:r>
+        <w:rPr>
+          <w:rFonts w:ascii="Arial" w:hAnsi="Arial" w:cs="Arial"/>
+          <w:sz w:val="24"/>
+          <w:szCs w:val="24"/>
+        </w:rPr>
+        <w:t>N</w:t>
+      </w:r>
+      <w:r>
+        <w:rPr>
+          <w:rFonts w:ascii="Arial" w:hAnsi="Arial" w:cs="Arial"/>
+          <w:sz w:val="24"/>
+          <w:szCs w:val="24"/>
+        </w:rPr>
+        <w:t xml:space="preserve">úmero de segmento </w:t>
+      </w:r>
+      <w:r>
+        <w:rPr>
+          <w:rFonts w:ascii="Arial" w:hAnsi="Arial" w:cs="Arial"/>
+          <w:sz w:val="24"/>
+          <w:szCs w:val="24"/>
+        </w:rPr>
+        <w:t>(</w:t>
+      </w:r>
+      <m:oMath>
+        <m:r>
+          <w:rPr>
+            <w:rFonts w:ascii="Cambria Math" w:hAnsi="Cambria Math" w:cs="Arial"/>
+            <w:sz w:val="24"/>
+            <w:szCs w:val="24"/>
+          </w:rPr>
+          <m:t>x|x</m:t>
+        </m:r>
+        <m:r>
+          <m:rPr>
+            <m:scr m:val="double-struck"/>
+          </m:rPr>
+          <w:rPr>
+            <w:rFonts w:ascii="Cambria Math" w:hAnsi="Cambria Math" w:cs="Arial"/>
+            <w:sz w:val="24"/>
+            <w:szCs w:val="24"/>
+          </w:rPr>
+          <m:t>∈N,</m:t>
+        </m:r>
+        <m:r>
+          <w:rPr>
+            <w:rFonts w:ascii="Cambria Math" w:eastAsiaTheme="minorEastAsia" w:hAnsi="Cambria Math" w:cs="Arial"/>
+            <w:sz w:val="24"/>
+            <w:szCs w:val="24"/>
+          </w:rPr>
+          <m:t>0</m:t>
+        </m:r>
+        <m:r>
+          <w:rPr>
+            <w:rFonts w:ascii="Cambria Math" w:hAnsi="Cambria Math" w:cs="Arial"/>
+            <w:sz w:val="24"/>
+            <w:szCs w:val="24"/>
+          </w:rPr>
+          <m:t>≤x&lt;</m:t>
+        </m:r>
+        <m:r>
+          <w:rPr>
+            <w:rFonts w:ascii="Cambria Math" w:eastAsiaTheme="minorEastAsia" w:hAnsi="Cambria Math" w:cs="Arial"/>
+            <w:sz w:val="24"/>
+            <w:szCs w:val="24"/>
+          </w:rPr>
+          <m:t>n-1</m:t>
+        </m:r>
+      </m:oMath>
+      <w:r>
+        <w:rPr>
+          <w:rFonts w:ascii="Arial" w:hAnsi="Arial" w:cs="Arial"/>
+          <w:sz w:val="24"/>
+          <w:szCs w:val="24"/>
+        </w:rPr>
+        <w:t>)</w:t>
+      </w:r>
+    </w:p>
+    <w:p>
+      <w:pPr>
+        <w:pStyle w:val="Prrafodelista"/>
+        <w:numPr>
+          <w:ilvl w:val="0"/>
+          <w:numId w:val="6"/>
+        </w:numPr>
+        <w:rPr>
+          <w:rFonts w:ascii="Arial" w:hAnsi="Arial" w:cs="Arial"/>
+          <w:sz w:val="24"/>
+          <w:szCs w:val="24"/>
+        </w:rPr>
+      </w:pPr>
+      <w:proofErr w:type="spellStart"/>
+      <w:r>
+        <w:rPr>
+          <w:rFonts w:ascii="Arial" w:hAnsi="Arial" w:cs="Arial"/>
+          <w:sz w:val="24"/>
+          <w:szCs w:val="24"/>
+        </w:rPr>
+        <w:t>S</w:t>
+      </w:r>
+      <w:r>
+        <w:rPr>
+          <w:rFonts w:ascii="Arial" w:hAnsi="Arial" w:cs="Arial"/>
+          <w:sz w:val="24"/>
+          <w:szCs w:val="24"/>
+          <w:vertAlign w:val="subscript"/>
+        </w:rPr>
+        <w:t>x</w:t>
+      </w:r>
+      <w:proofErr w:type="spellEnd"/>
+      <w:r>
+        <w:rPr>
+          <w:rFonts w:ascii="Arial" w:hAnsi="Arial" w:cs="Arial"/>
+          <w:sz w:val="24"/>
+          <w:szCs w:val="24"/>
+        </w:rPr>
+        <w:t xml:space="preserve"> = Segmento “x”</w:t>
+      </w:r>
+    </w:p>
+    <w:p>
+      <w:pPr>
+        <w:pStyle w:val="Prrafodelista"/>
+        <w:numPr>
+          <w:ilvl w:val="0"/>
+          <w:numId w:val="6"/>
+        </w:numPr>
+        <w:rPr>
+          <w:rFonts w:ascii="Arial" w:hAnsi="Arial" w:cs="Arial"/>
+          <w:sz w:val="24"/>
+          <w:szCs w:val="24"/>
+        </w:rPr>
+      </w:pPr>
+      <w:proofErr w:type="spellStart"/>
+      <w:r>
+        <w:rPr>
+          <w:rFonts w:ascii="Arial" w:hAnsi="Arial" w:cs="Arial"/>
+          <w:sz w:val="24"/>
+          <w:szCs w:val="24"/>
+        </w:rPr>
+        <w:lastRenderedPageBreak/>
+        <w:t>R</w:t>
+      </w:r>
+      <w:r>
+        <w:rPr>
+          <w:rFonts w:ascii="Arial" w:hAnsi="Arial" w:cs="Arial"/>
+          <w:sz w:val="24"/>
+          <w:szCs w:val="24"/>
+          <w:vertAlign w:val="subscript"/>
+        </w:rPr>
+        <w:t>x</w:t>
+      </w:r>
+      <w:proofErr w:type="spellEnd"/>
+      <w:r>
+        <w:rPr>
+          <w:rFonts w:ascii="Arial" w:hAnsi="Arial" w:cs="Arial"/>
+          <w:sz w:val="24"/>
+          <w:szCs w:val="24"/>
+        </w:rPr>
+        <w:t xml:space="preserve"> = Multiplicador de rango “x”</w:t>
+      </w:r>
+    </w:p>
+    <w:p>
+      <w:pPr>
+        <w:pStyle w:val="Prrafodelista"/>
+        <w:numPr>
+          <w:ilvl w:val="0"/>
+          <w:numId w:val="6"/>
+        </w:numPr>
+        <w:rPr>
+          <w:rFonts w:ascii="Arial" w:hAnsi="Arial" w:cs="Arial"/>
+          <w:sz w:val="24"/>
+          <w:szCs w:val="24"/>
+        </w:rPr>
+      </w:pPr>
+      <w:r>
+        <w:rPr>
+          <w:rFonts w:ascii="Arial" w:hAnsi="Arial" w:cs="Arial"/>
+          <w:sz w:val="24"/>
+          <w:szCs w:val="24"/>
+        </w:rPr>
+        <w:t>q = Cantidad de preguntas aplicadas en el examen diagnóstico</w:t>
+      </w:r>
+    </w:p>
+    <w:p>
+      <w:pPr>
+        <w:rPr>
+          <w:rFonts w:ascii="Arial" w:hAnsi="Arial" w:cs="Arial"/>
+          <w:sz w:val="24"/>
+          <w:szCs w:val="24"/>
+        </w:rPr>
+      </w:pPr>
+    </w:p>
+    <w:p>
+      <w:pPr>
+        <w:rPr>
+          <w:rFonts w:ascii="Arial" w:hAnsi="Arial" w:cs="Arial"/>
+          <w:sz w:val="24"/>
+          <w:szCs w:val="24"/>
+        </w:rPr>
+      </w:pPr>
+      <w:r>
+        <w:rPr>
+          <w:rFonts w:ascii="Arial" w:hAnsi="Arial" w:cs="Arial"/>
+          <w:sz w:val="24"/>
+          <w:szCs w:val="24"/>
+        </w:rPr>
+        <w:t xml:space="preserve">A </w:t>
+      </w:r>
+      <w:r>
+        <w:rPr>
+          <w:rFonts w:ascii="Arial" w:hAnsi="Arial" w:cs="Arial"/>
+          <w:sz w:val="24"/>
+          <w:szCs w:val="24"/>
+        </w:rPr>
+        <w:t>continuación, se</w:t>
+      </w:r>
+      <w:r>
+        <w:rPr>
+          <w:rFonts w:ascii="Arial" w:hAnsi="Arial" w:cs="Arial"/>
+          <w:sz w:val="24"/>
+          <w:szCs w:val="24"/>
+        </w:rPr>
+        <w:t xml:space="preserve"> da un ejemplo de cada uno de los segmentos a calcular usando como multiplicador de rango el ejemplo anterior y una cantidad de preguntas: q = 50</w:t>
+      </w:r>
+    </w:p>
+    <w:p>
+      <w:pPr>
+        <w:rPr>
+          <w:rFonts w:ascii="Arial" w:hAnsi="Arial" w:cs="Arial"/>
+          <w:sz w:val="24"/>
+          <w:szCs w:val="24"/>
+          <w:u w:val="single"/>
+        </w:rPr>
+      </w:pPr>
+      <w:r>
+        <w:rPr>
+          <w:rFonts w:ascii="Arial" w:hAnsi="Arial" w:cs="Arial"/>
+          <w:sz w:val="24"/>
+          <w:szCs w:val="24"/>
+          <w:u w:val="single"/>
+        </w:rPr>
+        <w:t xml:space="preserve">NOTA: en caso de que los resultados sean números </w:t>
+      </w:r>
+      <w:r>
+        <w:rPr>
+          <w:rFonts w:ascii="Arial" w:hAnsi="Arial" w:cs="Arial"/>
+          <w:sz w:val="24"/>
+          <w:szCs w:val="24"/>
+          <w:u w:val="single"/>
+        </w:rPr>
+        <w:t>racionales</w:t>
+      </w:r>
+      <w:r>
+        <w:rPr>
+          <w:rFonts w:ascii="Arial" w:hAnsi="Arial" w:cs="Arial"/>
+          <w:sz w:val="24"/>
+          <w:szCs w:val="24"/>
+          <w:u w:val="single"/>
+        </w:rPr>
+        <w:t>, estos se redondearán al entero más cercano.</w:t>
+      </w:r>
+    </w:p>
+    <w:p>
+      <w:pPr>
+        <w:jc w:val="center"/>
+        <w:rPr>
+          <w:rFonts w:ascii="Arial" w:eastAsiaTheme="minorEastAsia" w:hAnsi="Arial" w:cs="Arial"/>
+          <w:sz w:val="48"/>
+          <w:szCs w:val="48"/>
+        </w:rPr>
+      </w:pPr>
+      <w:r>
+        <w:rPr>
+          <w:rFonts w:ascii="Arial" w:hAnsi="Arial" w:cs="Arial"/>
+          <w:sz w:val="48"/>
+          <w:szCs w:val="48"/>
+        </w:rPr>
+        <w:t>S</w:t>
+      </w:r>
+      <w:r>
+        <w:rPr>
+          <w:rFonts w:ascii="Arial" w:hAnsi="Arial" w:cs="Arial"/>
+          <w:sz w:val="48"/>
+          <w:szCs w:val="48"/>
+          <w:vertAlign w:val="subscript"/>
+        </w:rPr>
+        <w:t>0</w:t>
+      </w:r>
+      <m:oMath>
+        <m:r>
+          <w:rPr>
+            <w:rFonts w:ascii="Cambria Math" w:hAnsi="Cambria Math" w:cs="Arial"/>
+            <w:sz w:val="48"/>
+            <w:szCs w:val="48"/>
+          </w:rPr>
+          <m:t>=0.933</m:t>
+        </m:r>
+        <m:d>
+          <m:dPr>
+            <m:ctrlPr>
+              <w:rPr>
+                <w:rFonts w:ascii="Cambria Math" w:hAnsi="Cambria Math" w:cs="Arial"/>
+                <w:i/>
+                <w:sz w:val="48"/>
+                <w:szCs w:val="48"/>
+              </w:rPr>
+            </m:ctrlPr>
+          </m:dPr>
+          <m:e>
+            <m:r>
+              <w:rPr>
+                <w:rFonts w:ascii="Cambria Math" w:hAnsi="Cambria Math" w:cs="Arial"/>
+                <w:sz w:val="48"/>
+                <w:szCs w:val="48"/>
+              </w:rPr>
+              <m:t>3</m:t>
+            </m:r>
+            <m:d>
+              <m:dPr>
+                <m:ctrlPr>
+                  <w:rPr>
+                    <w:rFonts w:ascii="Cambria Math" w:hAnsi="Cambria Math" w:cs="Arial"/>
+                    <w:i/>
+                    <w:sz w:val="48"/>
+                    <w:szCs w:val="48"/>
+                  </w:rPr>
+                </m:ctrlPr>
+              </m:dPr>
+              <m:e>
+                <m:r>
+                  <w:rPr>
+                    <w:rFonts w:ascii="Cambria Math" w:hAnsi="Cambria Math" w:cs="Arial"/>
+                    <w:sz w:val="48"/>
+                    <w:szCs w:val="48"/>
+                  </w:rPr>
+                  <m:t>50</m:t>
+                </m:r>
+              </m:e>
+            </m:d>
+          </m:e>
+        </m:d>
+        <m:r>
+          <w:rPr>
+            <w:rFonts w:ascii="Cambria Math" w:hAnsi="Cambria Math" w:cs="Arial"/>
+            <w:sz w:val="48"/>
+            <w:szCs w:val="48"/>
+          </w:rPr>
+          <m:t>→0.933</m:t>
+        </m:r>
+        <m:d>
+          <m:dPr>
+            <m:ctrlPr>
+              <w:rPr>
+                <w:rFonts w:ascii="Cambria Math" w:hAnsi="Cambria Math" w:cs="Arial"/>
+                <w:i/>
+                <w:sz w:val="48"/>
+                <w:szCs w:val="48"/>
+              </w:rPr>
+            </m:ctrlPr>
+          </m:dPr>
+          <m:e>
+            <m:r>
+              <w:rPr>
+                <w:rFonts w:ascii="Cambria Math" w:hAnsi="Cambria Math" w:cs="Arial"/>
+                <w:sz w:val="48"/>
+                <w:szCs w:val="48"/>
+              </w:rPr>
+              <m:t>150</m:t>
+            </m:r>
+          </m:e>
+        </m:d>
+        <m:r>
+          <w:rPr>
+            <w:rFonts w:ascii="Cambria Math" w:hAnsi="Cambria Math" w:cs="Arial"/>
+            <w:sz w:val="48"/>
+            <w:szCs w:val="48"/>
+          </w:rPr>
+          <m:t>=140</m:t>
+        </m:r>
+      </m:oMath>
+    </w:p>
+    <w:p>
+      <w:pPr>
+        <w:jc w:val="center"/>
+        <w:rPr>
+          <w:rFonts w:ascii="Arial" w:eastAsiaTheme="minorEastAsia" w:hAnsi="Arial" w:cs="Arial"/>
+          <w:sz w:val="24"/>
+          <w:szCs w:val="24"/>
+        </w:rPr>
+      </w:pPr>
+    </w:p>
+    <w:p>
+      <w:pPr>
+        <w:jc w:val="center"/>
+        <w:rPr>
+          <w:rFonts w:ascii="Arial" w:hAnsi="Arial" w:cs="Arial"/>
+          <w:sz w:val="48"/>
+          <w:szCs w:val="48"/>
+        </w:rPr>
+      </w:pPr>
+      <w:r>
+        <w:rPr>
+          <w:rFonts w:ascii="Arial" w:hAnsi="Arial" w:cs="Arial"/>
+          <w:sz w:val="48"/>
+          <w:szCs w:val="48"/>
+        </w:rPr>
+        <w:t>S</w:t>
+      </w:r>
+      <w:r>
+        <w:rPr>
+          <w:rFonts w:ascii="Arial" w:hAnsi="Arial" w:cs="Arial"/>
+          <w:sz w:val="48"/>
+          <w:szCs w:val="48"/>
+          <w:vertAlign w:val="subscript"/>
+        </w:rPr>
+        <w:t>1</w:t>
+      </w:r>
+      <m:oMath>
+        <m:r>
+          <w:rPr>
+            <w:rFonts w:ascii="Cambria Math" w:hAnsi="Cambria Math" w:cs="Arial"/>
+            <w:sz w:val="48"/>
+            <w:szCs w:val="48"/>
+          </w:rPr>
+          <m:t>=0.8</m:t>
+        </m:r>
+        <m:d>
+          <m:dPr>
+            <m:ctrlPr>
+              <w:rPr>
+                <w:rFonts w:ascii="Cambria Math" w:hAnsi="Cambria Math" w:cs="Arial"/>
+                <w:i/>
+                <w:sz w:val="48"/>
+                <w:szCs w:val="48"/>
+              </w:rPr>
+            </m:ctrlPr>
+          </m:dPr>
+          <m:e>
+            <m:r>
+              <w:rPr>
+                <w:rFonts w:ascii="Cambria Math" w:hAnsi="Cambria Math" w:cs="Arial"/>
+                <w:sz w:val="48"/>
+                <w:szCs w:val="48"/>
+              </w:rPr>
+              <m:t>3</m:t>
+            </m:r>
+            <m:d>
+              <m:dPr>
+                <m:ctrlPr>
+                  <w:rPr>
+                    <w:rFonts w:ascii="Cambria Math" w:hAnsi="Cambria Math" w:cs="Arial"/>
+                    <w:i/>
+                    <w:sz w:val="48"/>
+                    <w:szCs w:val="48"/>
+                  </w:rPr>
+                </m:ctrlPr>
+              </m:dPr>
+              <m:e>
+                <m:r>
+                  <w:rPr>
+                    <w:rFonts w:ascii="Cambria Math" w:hAnsi="Cambria Math" w:cs="Arial"/>
+                    <w:sz w:val="48"/>
+                    <w:szCs w:val="48"/>
+                  </w:rPr>
+                  <m:t>50</m:t>
+                </m:r>
+              </m:e>
+            </m:d>
+          </m:e>
+        </m:d>
+        <m:r>
+          <w:rPr>
+            <w:rFonts w:ascii="Cambria Math" w:hAnsi="Cambria Math" w:cs="Arial"/>
+            <w:sz w:val="48"/>
+            <w:szCs w:val="48"/>
+          </w:rPr>
+          <m:t>→0.8</m:t>
+        </m:r>
+        <m:d>
+          <m:dPr>
+            <m:ctrlPr>
+              <w:rPr>
+                <w:rFonts w:ascii="Cambria Math" w:hAnsi="Cambria Math" w:cs="Arial"/>
+                <w:i/>
+                <w:sz w:val="48"/>
+                <w:szCs w:val="48"/>
+              </w:rPr>
+            </m:ctrlPr>
+          </m:dPr>
+          <m:e>
+            <m:r>
+              <w:rPr>
+                <w:rFonts w:ascii="Cambria Math" w:hAnsi="Cambria Math" w:cs="Arial"/>
+                <w:sz w:val="48"/>
+                <w:szCs w:val="48"/>
+              </w:rPr>
+              <m:t>150</m:t>
+            </m:r>
+          </m:e>
+        </m:d>
+        <m:r>
+          <w:rPr>
+            <w:rFonts w:ascii="Cambria Math" w:hAnsi="Cambria Math" w:cs="Arial"/>
+            <w:sz w:val="48"/>
+            <w:szCs w:val="48"/>
+          </w:rPr>
+          <m:t>=120</m:t>
+        </m:r>
+      </m:oMath>
+    </w:p>
+    <w:p>
+      <w:pPr>
+        <w:jc w:val="center"/>
+        <w:rPr>
+          <w:rFonts w:ascii="Arial" w:hAnsi="Arial" w:cs="Arial"/>
+          <w:sz w:val="24"/>
+          <w:szCs w:val="24"/>
+        </w:rPr>
+      </w:pPr>
+    </w:p>
+    <w:p>
+      <w:pPr>
+        <w:jc w:val="center"/>
+        <w:rPr>
+          <w:rFonts w:ascii="Arial" w:hAnsi="Arial" w:cs="Arial"/>
+          <w:sz w:val="48"/>
+          <w:szCs w:val="48"/>
+        </w:rPr>
+      </w:pPr>
+      <w:r>
+        <w:rPr>
+          <w:rFonts w:ascii="Arial" w:hAnsi="Arial" w:cs="Arial"/>
+          <w:sz w:val="48"/>
+          <w:szCs w:val="48"/>
+        </w:rPr>
+        <w:t>S</w:t>
+      </w:r>
+      <w:r>
+        <w:rPr>
+          <w:rFonts w:ascii="Arial" w:hAnsi="Arial" w:cs="Arial"/>
+          <w:sz w:val="48"/>
+          <w:szCs w:val="48"/>
+          <w:vertAlign w:val="subscript"/>
+        </w:rPr>
+        <w:t>2</w:t>
+      </w:r>
+      <m:oMath>
+        <m:r>
+          <w:rPr>
+            <w:rFonts w:ascii="Cambria Math" w:hAnsi="Cambria Math" w:cs="Arial"/>
+            <w:sz w:val="48"/>
+            <w:szCs w:val="48"/>
+          </w:rPr>
+          <m:t>=0.533</m:t>
+        </m:r>
+        <m:d>
+          <m:dPr>
+            <m:ctrlPr>
+              <w:rPr>
+                <w:rFonts w:ascii="Cambria Math" w:hAnsi="Cambria Math" w:cs="Arial"/>
+                <w:i/>
+                <w:sz w:val="48"/>
+                <w:szCs w:val="48"/>
+              </w:rPr>
+            </m:ctrlPr>
+          </m:dPr>
+          <m:e>
+            <m:r>
+              <w:rPr>
+                <w:rFonts w:ascii="Cambria Math" w:hAnsi="Cambria Math" w:cs="Arial"/>
+                <w:sz w:val="48"/>
+                <w:szCs w:val="48"/>
+              </w:rPr>
+              <m:t>3</m:t>
+            </m:r>
+            <m:d>
+              <m:dPr>
+                <m:ctrlPr>
+                  <w:rPr>
+                    <w:rFonts w:ascii="Cambria Math" w:hAnsi="Cambria Math" w:cs="Arial"/>
+                    <w:i/>
+                    <w:sz w:val="48"/>
+                    <w:szCs w:val="48"/>
+                  </w:rPr>
+                </m:ctrlPr>
+              </m:dPr>
+              <m:e>
+                <m:r>
+                  <w:rPr>
+                    <w:rFonts w:ascii="Cambria Math" w:hAnsi="Cambria Math" w:cs="Arial"/>
+                    <w:sz w:val="48"/>
+                    <w:szCs w:val="48"/>
+                  </w:rPr>
+                  <m:t>50</m:t>
+                </m:r>
+              </m:e>
+            </m:d>
+          </m:e>
+        </m:d>
+        <m:r>
+          <w:rPr>
+            <w:rFonts w:ascii="Cambria Math" w:hAnsi="Cambria Math" w:cs="Arial"/>
+            <w:sz w:val="48"/>
+            <w:szCs w:val="48"/>
+          </w:rPr>
+          <m:t>→0.533</m:t>
+        </m:r>
+        <m:d>
+          <m:dPr>
+            <m:ctrlPr>
+              <w:rPr>
+                <w:rFonts w:ascii="Cambria Math" w:hAnsi="Cambria Math" w:cs="Arial"/>
+                <w:i/>
+                <w:sz w:val="48"/>
+                <w:szCs w:val="48"/>
+              </w:rPr>
+            </m:ctrlPr>
+          </m:dPr>
+          <m:e>
+            <m:r>
+              <w:rPr>
+                <w:rFonts w:ascii="Cambria Math" w:hAnsi="Cambria Math" w:cs="Arial"/>
+                <w:sz w:val="48"/>
+                <w:szCs w:val="48"/>
+              </w:rPr>
+              <m:t>150</m:t>
+            </m:r>
+          </m:e>
+        </m:d>
+        <m:r>
+          <w:rPr>
+            <w:rFonts w:ascii="Cambria Math" w:hAnsi="Cambria Math" w:cs="Arial"/>
+            <w:sz w:val="48"/>
+            <w:szCs w:val="48"/>
+          </w:rPr>
+          <m:t>=80</m:t>
+        </m:r>
+      </m:oMath>
+    </w:p>
+    <w:p>
+      <w:pPr>
+        <w:jc w:val="center"/>
+        <w:rPr>
+          <w:rFonts w:ascii="Arial" w:hAnsi="Arial" w:cs="Arial"/>
+          <w:sz w:val="24"/>
+          <w:szCs w:val="24"/>
+        </w:rPr>
+      </w:pPr>
+    </w:p>
+    <w:p>
+      <w:pPr>
+        <w:rPr>
+          <w:rFonts w:ascii="Arial" w:eastAsiaTheme="minorEastAsia" w:hAnsi="Arial" w:cs="Arial"/>
+          <w:sz w:val="24"/>
+          <w:szCs w:val="24"/>
+        </w:rPr>
+      </w:pPr>
+      <w:r>
+        <w:rPr>
+          <w:rFonts w:ascii="Arial" w:eastAsiaTheme="minorEastAsia" w:hAnsi="Arial" w:cs="Arial"/>
+          <w:sz w:val="24"/>
+          <w:szCs w:val="24"/>
+        </w:rPr>
+        <w:t>Una vez calcul</w:t>
+      </w:r>
+      <w:r>
+        <w:rPr>
+          <w:rFonts w:ascii="Arial" w:eastAsiaTheme="minorEastAsia" w:hAnsi="Arial" w:cs="Arial"/>
+          <w:sz w:val="24"/>
+          <w:szCs w:val="24"/>
+        </w:rPr>
+        <w:t>ados los segmentos de puntaje</w:t>
+      </w:r>
+      <w:r>
+        <w:rPr>
+          <w:rFonts w:ascii="Arial" w:eastAsiaTheme="minorEastAsia" w:hAnsi="Arial" w:cs="Arial"/>
+          <w:sz w:val="24"/>
+          <w:szCs w:val="24"/>
+        </w:rPr>
+        <w:t xml:space="preserve"> se debe comparar la puntuación obtenida por el estudiante con el primer segmento, si este es mayor</w:t>
+      </w:r>
+      <w:r>
+        <w:rPr>
+          <w:rFonts w:ascii="Arial" w:eastAsiaTheme="minorEastAsia" w:hAnsi="Arial" w:cs="Arial"/>
+          <w:sz w:val="24"/>
+          <w:szCs w:val="24"/>
+        </w:rPr>
+        <w:t xml:space="preserve"> se le asignará el nivel n -1, en caso contrario si la puntuación es menor </w:t>
+      </w:r>
+      <w:r>
+        <w:rPr>
+          <w:rFonts w:ascii="Arial" w:eastAsiaTheme="minorEastAsia" w:hAnsi="Arial" w:cs="Arial"/>
+          <w:sz w:val="24"/>
+          <w:szCs w:val="24"/>
+        </w:rPr>
+        <w:t xml:space="preserve">o igual </w:t>
+      </w:r>
+      <w:r>
+        <w:rPr>
+          <w:rFonts w:ascii="Arial" w:eastAsiaTheme="minorEastAsia" w:hAnsi="Arial" w:cs="Arial"/>
+          <w:sz w:val="24"/>
+          <w:szCs w:val="24"/>
+        </w:rPr>
+        <w:t xml:space="preserve">segmento anterior y mayor al siguiente segmento, se le asignará el nivel n -2. Repetir este proceso hasta comprobar hasta llegar al último caso que donde se interpretará que la puntuación es menor al </w:t>
+      </w:r>
+      <w:r>
+        <w:rPr>
+          <w:rFonts w:ascii="Arial" w:eastAsiaTheme="minorEastAsia" w:hAnsi="Arial" w:cs="Arial"/>
+          <w:sz w:val="24"/>
+          <w:szCs w:val="24"/>
+        </w:rPr>
+        <w:t>último</w:t>
+      </w:r>
+      <w:r>
+        <w:rPr>
+          <w:rFonts w:ascii="Arial" w:eastAsiaTheme="minorEastAsia" w:hAnsi="Arial" w:cs="Arial"/>
+          <w:sz w:val="24"/>
+          <w:szCs w:val="24"/>
+        </w:rPr>
+        <w:t xml:space="preserve"> segmento.</w:t>
+      </w:r>
+      <w:r>
+        <w:rPr>
+          <w:rFonts w:ascii="Arial" w:eastAsiaTheme="minorEastAsia" w:hAnsi="Arial" w:cs="Arial"/>
+          <w:sz w:val="24"/>
+          <w:szCs w:val="24"/>
+        </w:rPr>
+        <w:t xml:space="preserve"> En caso </w:t>
+      </w:r>
+      <w:r>
+        <w:rPr>
+          <w:rFonts w:ascii="Arial" w:eastAsiaTheme="minorEastAsia" w:hAnsi="Arial" w:cs="Arial"/>
+          <w:sz w:val="24"/>
+          <w:szCs w:val="24"/>
+        </w:rPr>
+        <w:t>cualquier</w:t>
+      </w:r>
+      <w:r>
+        <w:rPr>
+          <w:rFonts w:ascii="Arial" w:eastAsiaTheme="minorEastAsia" w:hAnsi="Arial" w:cs="Arial"/>
+          <w:sz w:val="24"/>
+          <w:szCs w:val="24"/>
+        </w:rPr>
+        <w:t xml:space="preserve"> afirmación sea correcta, se </w:t>
+      </w:r>
+      <w:r>
+        <w:rPr>
+          <w:rFonts w:ascii="Arial" w:eastAsiaTheme="minorEastAsia" w:hAnsi="Arial" w:cs="Arial"/>
+          <w:sz w:val="24"/>
+          <w:szCs w:val="24"/>
+        </w:rPr>
+        <w:t xml:space="preserve">obtiene el resultado y se </w:t>
+      </w:r>
+      <w:r>
+        <w:rPr>
+          <w:rFonts w:ascii="Arial" w:eastAsiaTheme="minorEastAsia" w:hAnsi="Arial" w:cs="Arial"/>
+          <w:sz w:val="24"/>
+          <w:szCs w:val="24"/>
+        </w:rPr>
+        <w:t>detiene el proceso.</w:t>
+      </w:r>
+    </w:p>
+    <w:p>
+      <w:pPr>
+        <w:jc w:val="center"/>
+        <w:rPr>
+          <w:rFonts w:ascii="Arial" w:eastAsiaTheme="minorEastAsia" w:hAnsi="Arial" w:cs="Arial"/>
+          <w:sz w:val="48"/>
+          <w:szCs w:val="48"/>
+          <w:lang w:val="en-US"/>
+        </w:rPr>
+      </w:pPr>
+      <w:r>
+        <w:rPr>
+          <w:rFonts w:ascii="Arial" w:eastAsiaTheme="minorEastAsia" w:hAnsi="Arial" w:cs="Arial"/>
+          <w:sz w:val="48"/>
+          <w:szCs w:val="48"/>
+          <w:lang w:val="en-US"/>
+        </w:rPr>
+        <w:t>(S</w:t>
+      </w:r>
+      <w:r>
+        <w:rPr>
+          <w:rFonts w:ascii="Arial" w:eastAsiaTheme="minorEastAsia" w:hAnsi="Arial" w:cs="Arial"/>
+          <w:sz w:val="48"/>
+          <w:szCs w:val="48"/>
+          <w:vertAlign w:val="subscript"/>
+          <w:lang w:val="en-US"/>
+        </w:rPr>
+        <w:t>0</w:t>
+      </w:r>
+      <w:r>
+        <w:rPr>
+          <w:rFonts w:ascii="Arial" w:eastAsiaTheme="minorEastAsia" w:hAnsi="Arial" w:cs="Arial"/>
+          <w:sz w:val="48"/>
+          <w:szCs w:val="48"/>
+          <w:lang w:val="en-US"/>
+        </w:rPr>
+        <w:t xml:space="preserve"> &lt;</w:t>
+      </w:r>
+      <w:r>
+        <w:rPr>
+          <w:rFonts w:ascii="Arial" w:eastAsiaTheme="minorEastAsia" w:hAnsi="Arial" w:cs="Arial"/>
+          <w:sz w:val="48"/>
+          <w:szCs w:val="48"/>
+          <w:lang w:val="en-US"/>
+        </w:rPr>
+        <w:t xml:space="preserve"> P</w:t>
+      </w:r>
+      <w:r>
+        <w:rPr>
+          <w:rFonts w:ascii="Arial" w:eastAsiaTheme="minorEastAsia" w:hAnsi="Arial" w:cs="Arial"/>
+          <w:sz w:val="48"/>
+          <w:szCs w:val="48"/>
+          <w:vertAlign w:val="subscript"/>
+          <w:lang w:val="en-US"/>
+        </w:rPr>
+        <w:t>o</w:t>
+      </w:r>
+      <w:r>
+        <w:rPr>
+          <w:rFonts w:ascii="Arial" w:eastAsiaTheme="minorEastAsia" w:hAnsi="Arial" w:cs="Arial"/>
+          <w:sz w:val="48"/>
+          <w:szCs w:val="48"/>
+          <w:lang w:val="en-US"/>
+        </w:rPr>
+        <w:t>)</w:t>
+      </w:r>
+      <m:oMath>
+        <m:r>
+          <w:rPr>
+            <w:rFonts w:ascii="Cambria Math" w:eastAsiaTheme="minorEastAsia" w:hAnsi="Cambria Math" w:cs="Arial"/>
+            <w:sz w:val="48"/>
+            <w:szCs w:val="48"/>
+            <w:lang w:val="en-US"/>
+          </w:rPr>
+          <m:t xml:space="preserve"> → </m:t>
+        </m:r>
+      </m:oMath>
+      <w:r>
+        <w:rPr>
+          <w:rFonts w:ascii="Arial" w:eastAsiaTheme="minorEastAsia" w:hAnsi="Arial" w:cs="Arial"/>
+          <w:sz w:val="48"/>
+          <w:szCs w:val="48"/>
+          <w:lang w:val="en-US"/>
+        </w:rPr>
+        <w:t>Nv. (n-1)</w:t>
+      </w:r>
+    </w:p>
+    <w:p>
+      <w:pPr>
+        <w:jc w:val="center"/>
+        <w:rPr>
+          <w:rFonts w:ascii="Arial" w:eastAsiaTheme="minorEastAsia" w:hAnsi="Arial" w:cs="Arial"/>
+          <w:sz w:val="24"/>
+          <w:szCs w:val="24"/>
+          <w:lang w:val="en-US"/>
+        </w:rPr>
+      </w:pPr>
+    </w:p>
+    <w:p>
+      <w:pPr>
+        <w:jc w:val="center"/>
+        <w:rPr>
+          <w:rFonts w:ascii="Arial" w:eastAsiaTheme="minorEastAsia" w:hAnsi="Arial" w:cs="Arial"/>
+          <w:sz w:val="48"/>
+          <w:szCs w:val="48"/>
+          <w:lang w:val="en-US"/>
+        </w:rPr>
+      </w:pPr>
+      <w:r>
+        <w:rPr>
+          <w:rFonts w:ascii="Arial" w:eastAsiaTheme="minorEastAsia" w:hAnsi="Arial" w:cs="Arial"/>
+          <w:sz w:val="48"/>
+          <w:szCs w:val="48"/>
+          <w:lang w:val="en-US"/>
+        </w:rPr>
+        <w:t>(S</w:t>
+      </w:r>
+      <w:r>
+        <w:rPr>
+          <w:rFonts w:ascii="Arial" w:eastAsiaTheme="minorEastAsia" w:hAnsi="Arial" w:cs="Arial"/>
+          <w:sz w:val="48"/>
+          <w:szCs w:val="48"/>
+          <w:vertAlign w:val="subscript"/>
+          <w:lang w:val="en-US"/>
+        </w:rPr>
+        <w:t>1</w:t>
+      </w:r>
+      <w:r>
+        <w:rPr>
+          <w:rFonts w:ascii="Arial" w:eastAsiaTheme="minorEastAsia" w:hAnsi="Arial" w:cs="Arial"/>
+          <w:sz w:val="48"/>
+          <w:szCs w:val="48"/>
+          <w:lang w:val="en-US"/>
+        </w:rPr>
+        <w:t xml:space="preserve"> &lt; P</w:t>
+      </w:r>
+      <w:r>
+        <w:rPr>
+          <w:rFonts w:ascii="Arial" w:eastAsiaTheme="minorEastAsia" w:hAnsi="Arial" w:cs="Arial"/>
+          <w:sz w:val="48"/>
+          <w:szCs w:val="48"/>
+          <w:vertAlign w:val="subscript"/>
+          <w:lang w:val="en-US"/>
+        </w:rPr>
+        <w:t>o</w:t>
+      </w:r>
+      <w:r>
+        <w:rPr>
+          <w:rFonts w:ascii="Arial" w:eastAsiaTheme="minorEastAsia" w:hAnsi="Arial" w:cs="Arial"/>
+          <w:sz w:val="48"/>
+          <w:szCs w:val="48"/>
+          <w:lang w:val="en-US"/>
+        </w:rPr>
+        <w:t xml:space="preserve"> </w:t>
+      </w:r>
+      <w:r>
+        <w:rPr>
+          <w:rFonts w:ascii="Arial" w:hAnsi="Arial" w:cs="Arial"/>
+          <w:sz w:val="48"/>
+          <w:szCs w:val="48"/>
+          <w:lang w:val="en-US"/>
+        </w:rPr>
+        <w:t>≤</w:t>
+      </w:r>
+      <w:r>
+        <w:rPr>
+          <w:rFonts w:ascii="Arial" w:eastAsiaTheme="minorEastAsia" w:hAnsi="Arial" w:cs="Arial"/>
+          <w:sz w:val="48"/>
+          <w:szCs w:val="48"/>
+          <w:lang w:val="en-US"/>
+        </w:rPr>
+        <w:t xml:space="preserve"> S</w:t>
+      </w:r>
+      <w:r>
+        <w:rPr>
+          <w:rFonts w:ascii="Arial" w:eastAsiaTheme="minorEastAsia" w:hAnsi="Arial" w:cs="Arial"/>
+          <w:sz w:val="48"/>
+          <w:szCs w:val="48"/>
+          <w:vertAlign w:val="subscript"/>
+          <w:lang w:val="en-US"/>
+        </w:rPr>
+        <w:t>0</w:t>
+      </w:r>
+      <w:r>
+        <w:rPr>
+          <w:rFonts w:ascii="Arial" w:eastAsiaTheme="minorEastAsia" w:hAnsi="Arial" w:cs="Arial"/>
+          <w:sz w:val="48"/>
+          <w:szCs w:val="48"/>
+          <w:lang w:val="en-US"/>
+        </w:rPr>
+        <w:t>)</w:t>
+      </w:r>
+      <m:oMath>
+        <m:r>
+          <w:rPr>
+            <w:rFonts w:ascii="Cambria Math" w:eastAsiaTheme="minorEastAsia" w:hAnsi="Cambria Math" w:cs="Arial"/>
+            <w:sz w:val="48"/>
+            <w:szCs w:val="48"/>
+            <w:lang w:val="en-US"/>
+          </w:rPr>
+          <m:t xml:space="preserve"> → </m:t>
+        </m:r>
+      </m:oMath>
+      <w:r>
+        <w:rPr>
+          <w:rFonts w:ascii="Arial" w:eastAsiaTheme="minorEastAsia" w:hAnsi="Arial" w:cs="Arial"/>
+          <w:sz w:val="48"/>
+          <w:szCs w:val="48"/>
+          <w:lang w:val="en-US"/>
+        </w:rPr>
+        <w:t>Nv. (n-2)</w:t>
+      </w:r>
+    </w:p>
+    <w:p>
+      <w:pPr>
+        <w:jc w:val="center"/>
+        <w:rPr>
+          <w:rFonts w:ascii="Arial" w:eastAsiaTheme="minorEastAsia" w:hAnsi="Arial" w:cs="Arial"/>
+          <w:sz w:val="24"/>
+          <w:szCs w:val="24"/>
+          <w:lang w:val="en-US"/>
+        </w:rPr>
+      </w:pPr>
+    </w:p>
+    <w:p>
+      <w:pPr>
+        <w:jc w:val="center"/>
+        <w:rPr>
+          <w:rFonts w:ascii="Arial" w:eastAsiaTheme="minorEastAsia" w:hAnsi="Arial" w:cs="Arial"/>
+          <w:sz w:val="48"/>
+          <w:szCs w:val="48"/>
+          <w:lang w:val="en-US"/>
+        </w:rPr>
+      </w:pPr>
+      <w:r>
+        <w:rPr>
+          <w:rFonts w:ascii="Arial" w:eastAsiaTheme="minorEastAsia" w:hAnsi="Arial" w:cs="Arial"/>
+          <w:sz w:val="48"/>
+          <w:szCs w:val="48"/>
+          <w:lang w:val="en-US"/>
+        </w:rPr>
+        <w:t>(S</w:t>
+      </w:r>
+      <w:r>
+        <w:rPr>
+          <w:rFonts w:ascii="Arial" w:eastAsiaTheme="minorEastAsia" w:hAnsi="Arial" w:cs="Arial"/>
+          <w:sz w:val="48"/>
+          <w:szCs w:val="48"/>
+          <w:vertAlign w:val="subscript"/>
+          <w:lang w:val="en-US"/>
+        </w:rPr>
+        <w:t>2</w:t>
+      </w:r>
+      <w:r>
+        <w:rPr>
+          <w:rFonts w:ascii="Arial" w:eastAsiaTheme="minorEastAsia" w:hAnsi="Arial" w:cs="Arial"/>
+          <w:sz w:val="48"/>
+          <w:szCs w:val="48"/>
+          <w:lang w:val="en-US"/>
+        </w:rPr>
+        <w:t xml:space="preserve"> &lt; Po </w:t>
+      </w:r>
+      <w:r>
+        <w:rPr>
+          <w:rFonts w:ascii="Arial" w:hAnsi="Arial" w:cs="Arial"/>
+          <w:sz w:val="48"/>
+          <w:szCs w:val="48"/>
+          <w:lang w:val="en-US"/>
+        </w:rPr>
+        <w:t>≤</w:t>
+      </w:r>
+      <w:r>
+        <w:rPr>
+          <w:rFonts w:ascii="Arial" w:eastAsiaTheme="minorEastAsia" w:hAnsi="Arial" w:cs="Arial"/>
+          <w:sz w:val="48"/>
+          <w:szCs w:val="48"/>
+          <w:lang w:val="en-US"/>
+        </w:rPr>
+        <w:t xml:space="preserve"> S</w:t>
+      </w:r>
+      <w:r>
+        <w:rPr>
+          <w:rFonts w:ascii="Arial" w:eastAsiaTheme="minorEastAsia" w:hAnsi="Arial" w:cs="Arial"/>
+          <w:sz w:val="48"/>
+          <w:szCs w:val="48"/>
+          <w:vertAlign w:val="subscript"/>
+          <w:lang w:val="en-US"/>
+        </w:rPr>
+        <w:t>1</w:t>
+      </w:r>
+      <w:r>
+        <w:rPr>
+          <w:rFonts w:ascii="Arial" w:eastAsiaTheme="minorEastAsia" w:hAnsi="Arial" w:cs="Arial"/>
+          <w:sz w:val="48"/>
+          <w:szCs w:val="48"/>
+          <w:lang w:val="en-US"/>
+        </w:rPr>
+        <w:t>)</w:t>
+      </w:r>
+      <m:oMath>
+        <m:r>
+          <w:rPr>
+            <w:rFonts w:ascii="Cambria Math" w:eastAsiaTheme="minorEastAsia" w:hAnsi="Cambria Math" w:cs="Arial"/>
+            <w:sz w:val="48"/>
+            <w:szCs w:val="48"/>
+            <w:lang w:val="en-US"/>
+          </w:rPr>
+          <m:t xml:space="preserve"> → </m:t>
+        </m:r>
+      </m:oMath>
+      <w:r>
+        <w:rPr>
+          <w:rFonts w:ascii="Arial" w:eastAsiaTheme="minorEastAsia" w:hAnsi="Arial" w:cs="Arial"/>
+          <w:sz w:val="48"/>
+          <w:szCs w:val="48"/>
+          <w:lang w:val="en-US"/>
+        </w:rPr>
+        <w:t>Nv. (n-3)</w:t>
+      </w:r>
+    </w:p>
+    <w:p>
+      <w:pPr>
+        <w:jc w:val="center"/>
+        <w:rPr>
+          <w:rFonts w:ascii="Arial" w:eastAsiaTheme="minorEastAsia" w:hAnsi="Arial" w:cs="Arial"/>
+          <w:b/>
+          <w:sz w:val="24"/>
+          <w:szCs w:val="24"/>
+          <w:lang w:val="en-US"/>
+        </w:rPr>
+      </w:pPr>
+      <w:r>
+        <w:rPr>
+          <w:rFonts w:ascii="Arial" w:eastAsiaTheme="minorEastAsia" w:hAnsi="Arial" w:cs="Arial"/>
+          <w:b/>
+          <w:sz w:val="24"/>
+          <w:szCs w:val="24"/>
+          <w:lang w:val="en-US"/>
+        </w:rPr>
+        <w:t>. . .</w:t>
+      </w:r>
+    </w:p>
+    <w:p>
+      <w:pPr>
+        <w:jc w:val="center"/>
+        <w:rPr>
+          <w:rFonts w:ascii="Arial" w:eastAsiaTheme="minorEastAsia" w:hAnsi="Arial" w:cs="Arial"/>
+          <w:sz w:val="48"/>
+          <w:szCs w:val="48"/>
+          <w:lang w:val="en-US"/>
+        </w:rPr>
+      </w:pPr>
+      <w:r>
+        <w:rPr>
+          <w:rFonts w:ascii="Arial" w:eastAsiaTheme="minorEastAsia" w:hAnsi="Arial" w:cs="Arial"/>
+          <w:sz w:val="48"/>
+          <w:szCs w:val="48"/>
+          <w:lang w:val="en-US"/>
+        </w:rPr>
+        <w:t>(</w:t>
+      </w:r>
+      <w:r>
+        <w:rPr>
+          <w:rFonts w:ascii="Arial" w:eastAsiaTheme="minorEastAsia" w:hAnsi="Arial" w:cs="Arial"/>
+          <w:sz w:val="48"/>
+          <w:szCs w:val="48"/>
+          <w:lang w:val="en-US"/>
+        </w:rPr>
+        <w:t>S</w:t>
+      </w:r>
+      <w:r>
+        <w:rPr>
+          <w:rFonts w:ascii="Arial" w:eastAsiaTheme="minorEastAsia" w:hAnsi="Arial" w:cs="Arial"/>
+          <w:sz w:val="48"/>
+          <w:szCs w:val="48"/>
+          <w:vertAlign w:val="subscript"/>
+          <w:lang w:val="en-US"/>
+        </w:rPr>
+        <w:t>(n-2</w:t>
+      </w:r>
+      <w:r>
+        <w:rPr>
+          <w:rFonts w:ascii="Arial" w:eastAsiaTheme="minorEastAsia" w:hAnsi="Arial" w:cs="Arial"/>
+          <w:sz w:val="48"/>
+          <w:szCs w:val="48"/>
+          <w:vertAlign w:val="subscript"/>
+          <w:lang w:val="en-US"/>
+        </w:rPr>
+        <w:t>)</w:t>
+      </w:r>
+      <w:r>
+        <w:rPr>
+          <w:rFonts w:ascii="Arial" w:eastAsiaTheme="minorEastAsia" w:hAnsi="Arial" w:cs="Arial"/>
+          <w:sz w:val="48"/>
+          <w:szCs w:val="48"/>
+          <w:lang w:val="en-US"/>
+        </w:rPr>
+        <w:t xml:space="preserve"> &lt; P</w:t>
+      </w:r>
+      <w:r>
+        <w:rPr>
+          <w:rFonts w:ascii="Arial" w:eastAsiaTheme="minorEastAsia" w:hAnsi="Arial" w:cs="Arial"/>
+          <w:sz w:val="48"/>
+          <w:szCs w:val="48"/>
+          <w:vertAlign w:val="subscript"/>
+          <w:lang w:val="en-US"/>
+        </w:rPr>
+        <w:t>o</w:t>
+      </w:r>
+      <w:r>
+        <w:rPr>
+          <w:rFonts w:ascii="Arial" w:eastAsiaTheme="minorEastAsia" w:hAnsi="Arial" w:cs="Arial"/>
+          <w:sz w:val="48"/>
+          <w:szCs w:val="48"/>
+          <w:lang w:val="en-US"/>
+        </w:rPr>
+        <w:t xml:space="preserve"> </w:t>
+      </w:r>
+      <w:r>
+        <w:rPr>
+          <w:rFonts w:ascii="Arial" w:hAnsi="Arial" w:cs="Arial"/>
+          <w:sz w:val="48"/>
+          <w:szCs w:val="48"/>
+          <w:lang w:val="en-US"/>
+        </w:rPr>
+        <w:t>≤</w:t>
+      </w:r>
+      <w:r>
+        <w:rPr>
+          <w:rFonts w:ascii="Arial" w:eastAsiaTheme="minorEastAsia" w:hAnsi="Arial" w:cs="Arial"/>
+          <w:sz w:val="48"/>
+          <w:szCs w:val="48"/>
+          <w:lang w:val="en-US"/>
+        </w:rPr>
+        <w:t xml:space="preserve"> S</w:t>
+      </w:r>
+      <w:r>
+        <w:rPr>
+          <w:rFonts w:ascii="Arial" w:eastAsiaTheme="minorEastAsia" w:hAnsi="Arial" w:cs="Arial"/>
+          <w:sz w:val="48"/>
+          <w:szCs w:val="48"/>
+          <w:vertAlign w:val="subscript"/>
+          <w:lang w:val="en-US"/>
+        </w:rPr>
+        <w:t>(n-3</w:t>
+      </w:r>
+      <w:r>
+        <w:rPr>
+          <w:rFonts w:ascii="Arial" w:eastAsiaTheme="minorEastAsia" w:hAnsi="Arial" w:cs="Arial"/>
+          <w:sz w:val="48"/>
+          <w:szCs w:val="48"/>
+          <w:vertAlign w:val="subscript"/>
+          <w:lang w:val="en-US"/>
+        </w:rPr>
+        <w:t>)</w:t>
+      </w:r>
+      <w:r>
+        <w:rPr>
+          <w:rFonts w:ascii="Arial" w:eastAsiaTheme="minorEastAsia" w:hAnsi="Arial" w:cs="Arial"/>
+          <w:sz w:val="48"/>
+          <w:szCs w:val="48"/>
+          <w:lang w:val="en-US"/>
+        </w:rPr>
+        <w:t>)</w:t>
+      </w:r>
+      <m:oMath>
+        <m:r>
+          <w:rPr>
+            <w:rFonts w:ascii="Cambria Math" w:eastAsiaTheme="minorEastAsia" w:hAnsi="Cambria Math" w:cs="Arial"/>
+            <w:sz w:val="48"/>
+            <w:szCs w:val="48"/>
+            <w:lang w:val="en-US"/>
+          </w:rPr>
+          <m:t xml:space="preserve"> → </m:t>
+        </m:r>
+      </m:oMath>
+      <w:r>
+        <w:rPr>
+          <w:rFonts w:ascii="Arial" w:eastAsiaTheme="minorEastAsia" w:hAnsi="Arial" w:cs="Arial"/>
+          <w:sz w:val="48"/>
+          <w:szCs w:val="48"/>
+          <w:lang w:val="en-US"/>
+        </w:rPr>
+        <w:t>Nv. 1</w:t>
+      </w:r>
+    </w:p>
+    <w:p>
+      <w:pPr>
+        <w:jc w:val="center"/>
+        <w:rPr>
+          <w:rFonts w:ascii="Arial" w:eastAsiaTheme="minorEastAsia" w:hAnsi="Arial" w:cs="Arial"/>
+          <w:sz w:val="24"/>
+          <w:szCs w:val="24"/>
+          <w:lang w:val="en-US"/>
+        </w:rPr>
+      </w:pPr>
+    </w:p>
+    <w:p>
+      <w:pPr>
+        <w:jc w:val="center"/>
+        <w:rPr>
+          <w:rFonts w:ascii="Arial" w:eastAsiaTheme="minorEastAsia" w:hAnsi="Arial" w:cs="Arial"/>
+          <w:sz w:val="48"/>
+          <w:szCs w:val="48"/>
+        </w:rPr>
+      </w:pPr>
+      <w:r>
+        <w:rPr>
+          <w:rFonts w:ascii="Arial" w:eastAsiaTheme="minorEastAsia" w:hAnsi="Arial" w:cs="Arial"/>
+          <w:sz w:val="48"/>
+          <w:szCs w:val="48"/>
+        </w:rPr>
+        <w:t>(</w:t>
+      </w:r>
+      <w:r>
+        <w:rPr>
+          <w:rFonts w:ascii="Arial" w:eastAsiaTheme="minorEastAsia" w:hAnsi="Arial" w:cs="Arial"/>
+          <w:sz w:val="48"/>
+          <w:szCs w:val="48"/>
+        </w:rPr>
+        <w:t>P</w:t>
+      </w:r>
+      <w:r>
+        <w:rPr>
+          <w:rFonts w:ascii="Arial" w:eastAsiaTheme="minorEastAsia" w:hAnsi="Arial" w:cs="Arial"/>
+          <w:sz w:val="48"/>
+          <w:szCs w:val="48"/>
+          <w:vertAlign w:val="subscript"/>
+        </w:rPr>
+        <w:t>o</w:t>
+      </w:r>
+      <w:r>
+        <w:rPr>
+          <w:rFonts w:ascii="Arial" w:eastAsiaTheme="minorEastAsia" w:hAnsi="Arial" w:cs="Arial"/>
+          <w:sz w:val="48"/>
+          <w:szCs w:val="48"/>
+        </w:rPr>
+        <w:t xml:space="preserve"> </w:t>
+      </w:r>
+      <w:r>
+        <w:rPr>
+          <w:rFonts w:ascii="Arial" w:hAnsi="Arial" w:cs="Arial"/>
+          <w:sz w:val="48"/>
+          <w:szCs w:val="48"/>
+        </w:rPr>
+        <w:t>≤</w:t>
+      </w:r>
+      <w:r>
+        <w:rPr>
+          <w:rFonts w:ascii="Arial" w:eastAsiaTheme="minorEastAsia" w:hAnsi="Arial" w:cs="Arial"/>
+          <w:sz w:val="48"/>
+          <w:szCs w:val="48"/>
+        </w:rPr>
+        <w:t xml:space="preserve"> </w:t>
+      </w:r>
+      <w:r>
+        <w:rPr>
+          <w:rFonts w:ascii="Arial" w:eastAsiaTheme="minorEastAsia" w:hAnsi="Arial" w:cs="Arial"/>
+          <w:sz w:val="48"/>
+          <w:szCs w:val="48"/>
+        </w:rPr>
+        <w:t>S</w:t>
+      </w:r>
+      <w:r>
+        <w:rPr>
+          <w:rFonts w:ascii="Arial" w:eastAsiaTheme="minorEastAsia" w:hAnsi="Arial" w:cs="Arial"/>
+          <w:sz w:val="48"/>
+          <w:szCs w:val="48"/>
+          <w:vertAlign w:val="subscript"/>
+        </w:rPr>
+        <w:t>(n-2)</w:t>
+      </w:r>
+      <w:r>
+        <w:rPr>
+          <w:rFonts w:ascii="Arial" w:eastAsiaTheme="minorEastAsia" w:hAnsi="Arial" w:cs="Arial"/>
+          <w:sz w:val="48"/>
+          <w:szCs w:val="48"/>
+        </w:rPr>
+        <w:t>)</w:t>
+      </w:r>
+      <m:oMath>
         <m:r>
           <w:rPr>
             <w:rFonts w:ascii="Cambria Math" w:eastAsiaTheme="minorEastAsia" w:hAnsi="Cambria Math" w:cs="Arial"/>
             <w:sz w:val="48"/>
             <w:szCs w:val="48"/>
           </w:rPr>
-          <m:t>0.5</m:t>
+          <m:t xml:space="preserve"> → </m:t>
         </m:r>
+      </m:oMath>
+      <w:r>
+        <w:rPr>
+          <w:rFonts w:ascii="Arial" w:eastAsiaTheme="minorEastAsia" w:hAnsi="Arial" w:cs="Arial"/>
+          <w:sz w:val="48"/>
+          <w:szCs w:val="48"/>
+        </w:rPr>
+        <w:t>Nv. 0</w:t>
+      </w:r>
+    </w:p>
+    <w:p>
+      <w:pPr>
+        <w:rPr>
+          <w:rFonts w:ascii="Arial" w:eastAsiaTheme="minorEastAsia" w:hAnsi="Arial" w:cs="Arial"/>
+          <w:sz w:val="24"/>
+          <w:szCs w:val="24"/>
+        </w:rPr>
+      </w:pPr>
+      <w:r>
+        <w:rPr>
+          <w:rFonts w:ascii="Arial" w:eastAsiaTheme="minorEastAsia" w:hAnsi="Arial" w:cs="Arial"/>
+          <w:sz w:val="24"/>
+          <w:szCs w:val="24"/>
+        </w:rPr>
+        <w:lastRenderedPageBreak/>
+        <w:t>Donde:</w:t>
+      </w:r>
+    </w:p>
+    <w:p>
+      <w:pPr>
+        <w:pStyle w:val="Prrafodelista"/>
+        <w:numPr>
+          <w:ilvl w:val="0"/>
+          <w:numId w:val="7"/>
+        </w:numPr>
+        <w:rPr>
+          <w:rFonts w:ascii="Arial" w:eastAsiaTheme="minorEastAsia" w:hAnsi="Arial" w:cs="Arial"/>
+          <w:sz w:val="24"/>
+          <w:szCs w:val="24"/>
+        </w:rPr>
+      </w:pPr>
+      <w:r>
+        <w:rPr>
+          <w:rFonts w:ascii="Arial" w:eastAsiaTheme="minorEastAsia" w:hAnsi="Arial" w:cs="Arial"/>
+          <w:sz w:val="24"/>
+          <w:szCs w:val="24"/>
+        </w:rPr>
+        <w:t xml:space="preserve">n = </w:t>
+      </w:r>
+      <w:r>
+        <w:rPr>
+          <w:rFonts w:ascii="Arial" w:eastAsiaTheme="minorEastAsia" w:hAnsi="Arial" w:cs="Arial"/>
+          <w:sz w:val="24"/>
+          <w:szCs w:val="24"/>
+        </w:rPr>
+        <w:t>Cantidad de niveles</w:t>
+      </w:r>
+    </w:p>
+    <w:p>
+      <w:pPr>
+        <w:pStyle w:val="Prrafodelista"/>
+        <w:numPr>
+          <w:ilvl w:val="0"/>
+          <w:numId w:val="7"/>
+        </w:numPr>
+        <w:rPr>
+          <w:rFonts w:ascii="Arial" w:eastAsiaTheme="minorEastAsia" w:hAnsi="Arial" w:cs="Arial"/>
+          <w:sz w:val="24"/>
+          <w:szCs w:val="24"/>
+        </w:rPr>
+      </w:pPr>
+      <w:r>
+        <w:rPr>
+          <w:rFonts w:ascii="Arial" w:eastAsiaTheme="minorEastAsia" w:hAnsi="Arial" w:cs="Arial"/>
+          <w:sz w:val="24"/>
+          <w:szCs w:val="24"/>
+        </w:rPr>
+        <w:t>P</w:t>
+      </w:r>
+      <w:r>
+        <w:rPr>
+          <w:rFonts w:ascii="Arial" w:eastAsiaTheme="minorEastAsia" w:hAnsi="Arial" w:cs="Arial"/>
+          <w:sz w:val="24"/>
+          <w:szCs w:val="24"/>
+          <w:vertAlign w:val="subscript"/>
+        </w:rPr>
+        <w:t>o</w:t>
+      </w:r>
+      <w:r>
+        <w:rPr>
+          <w:rFonts w:ascii="Arial" w:eastAsiaTheme="minorEastAsia" w:hAnsi="Arial" w:cs="Arial"/>
+          <w:sz w:val="24"/>
+          <w:szCs w:val="24"/>
+        </w:rPr>
+        <w:t xml:space="preserve"> = Puntaje obtenido por el estudiante</w:t>
+      </w:r>
+    </w:p>
+    <w:p>
+      <w:pPr>
+        <w:ind w:left="360"/>
+        <w:rPr>
+          <w:rFonts w:ascii="Arial" w:eastAsiaTheme="minorEastAsia" w:hAnsi="Arial" w:cs="Arial"/>
+          <w:sz w:val="24"/>
+          <w:szCs w:val="24"/>
+        </w:rPr>
+      </w:pPr>
+    </w:p>
+    <w:p>
+      <w:pPr>
+        <w:ind w:left="360"/>
+        <w:rPr>
+          <w:rFonts w:ascii="Arial" w:eastAsiaTheme="minorEastAsia" w:hAnsi="Arial" w:cs="Arial"/>
+          <w:sz w:val="24"/>
+          <w:szCs w:val="24"/>
+        </w:rPr>
+      </w:pPr>
+      <w:r>
+        <w:rPr>
+          <w:rFonts w:ascii="Arial" w:eastAsiaTheme="minorEastAsia" w:hAnsi="Arial" w:cs="Arial"/>
+          <w:sz w:val="24"/>
+          <w:szCs w:val="24"/>
+        </w:rPr>
+        <w:t>Por último</w:t>
+      </w:r>
+      <w:r>
+        <w:rPr>
+          <w:rFonts w:ascii="Arial" w:eastAsiaTheme="minorEastAsia" w:hAnsi="Arial" w:cs="Arial"/>
+          <w:sz w:val="24"/>
+          <w:szCs w:val="24"/>
+        </w:rPr>
+        <w:t>, se muestra un ejemplo del proceso de comparación</w:t>
+      </w:r>
+      <w:r>
+        <w:rPr>
+          <w:rFonts w:ascii="Arial" w:eastAsiaTheme="minorEastAsia" w:hAnsi="Arial" w:cs="Arial"/>
+          <w:sz w:val="24"/>
+          <w:szCs w:val="24"/>
+        </w:rPr>
+        <w:t xml:space="preserve"> utilizando los ejemplos anteriores</w:t>
+      </w:r>
+      <w:r>
+        <w:rPr>
+          <w:rFonts w:ascii="Arial" w:eastAsiaTheme="minorEastAsia" w:hAnsi="Arial" w:cs="Arial"/>
+          <w:sz w:val="24"/>
+          <w:szCs w:val="24"/>
+        </w:rPr>
+        <w:t xml:space="preserve"> con una puntuación de obtenida de: P</w:t>
+      </w:r>
+      <w:r>
+        <w:rPr>
+          <w:rFonts w:ascii="Arial" w:eastAsiaTheme="minorEastAsia" w:hAnsi="Arial" w:cs="Arial"/>
+          <w:sz w:val="24"/>
+          <w:szCs w:val="24"/>
+          <w:vertAlign w:val="subscript"/>
+        </w:rPr>
+        <w:t>o</w:t>
+      </w:r>
+      <w:r>
+        <w:rPr>
+          <w:rFonts w:ascii="Arial" w:eastAsiaTheme="minorEastAsia" w:hAnsi="Arial" w:cs="Arial"/>
+          <w:sz w:val="24"/>
+          <w:szCs w:val="24"/>
+        </w:rPr>
+        <w:t xml:space="preserve"> = 119</w:t>
+      </w:r>
+    </w:p>
+    <w:p>
+      <w:pPr>
+        <w:ind w:left="360"/>
+        <w:jc w:val="center"/>
+        <w:rPr>
+          <w:rFonts w:ascii="Arial" w:eastAsiaTheme="minorEastAsia" w:hAnsi="Arial" w:cs="Arial"/>
+          <w:sz w:val="48"/>
+          <w:szCs w:val="48"/>
+        </w:rPr>
+      </w:pPr>
+      <w:r>
+        <w:rPr>
+          <w:rFonts w:ascii="Arial" w:eastAsiaTheme="minorEastAsia" w:hAnsi="Arial" w:cs="Arial"/>
+          <w:sz w:val="48"/>
+          <w:szCs w:val="48"/>
+          <w:highlight w:val="red"/>
+        </w:rPr>
+        <w:t xml:space="preserve">(140 &lt; </w:t>
+      </w:r>
+      <w:r>
+        <w:rPr>
+          <w:rFonts w:ascii="Arial" w:eastAsiaTheme="minorEastAsia" w:hAnsi="Arial" w:cs="Arial"/>
+          <w:sz w:val="48"/>
+          <w:szCs w:val="48"/>
+          <w:highlight w:val="red"/>
+        </w:rPr>
+        <w:t>119</w:t>
+      </w:r>
+      <w:r>
+        <w:rPr>
+          <w:rFonts w:ascii="Arial" w:eastAsiaTheme="minorEastAsia" w:hAnsi="Arial" w:cs="Arial"/>
+          <w:sz w:val="48"/>
+          <w:szCs w:val="48"/>
+          <w:highlight w:val="red"/>
+        </w:rPr>
+        <w:t>)</w:t>
+      </w:r>
+      <m:oMath>
+        <m:r>
+          <w:rPr>
+            <w:rFonts w:ascii="Cambria Math" w:eastAsiaTheme="minorEastAsia" w:hAnsi="Cambria Math" w:cs="Arial"/>
+            <w:sz w:val="48"/>
+            <w:szCs w:val="48"/>
+            <w:highlight w:val="red"/>
+          </w:rPr>
+          <m:t xml:space="preserve"> → </m:t>
+        </m:r>
+      </m:oMath>
+      <w:r>
+        <w:rPr>
+          <w:rFonts w:ascii="Arial" w:eastAsiaTheme="minorEastAsia" w:hAnsi="Arial" w:cs="Arial"/>
+          <w:sz w:val="48"/>
+          <w:szCs w:val="48"/>
+          <w:highlight w:val="red"/>
+        </w:rPr>
+        <w:t>Nv. 3</w:t>
+      </w:r>
+    </w:p>
+    <w:p>
+      <w:pPr>
+        <w:ind w:left="360"/>
+        <w:jc w:val="center"/>
+        <w:rPr>
+          <w:rFonts w:ascii="Arial" w:eastAsiaTheme="minorEastAsia" w:hAnsi="Arial" w:cs="Arial"/>
+          <w:sz w:val="24"/>
+          <w:szCs w:val="24"/>
+        </w:rPr>
+      </w:pPr>
+    </w:p>
+    <w:p>
+      <w:pPr>
+        <w:ind w:left="360"/>
+        <w:jc w:val="center"/>
+        <w:rPr>
+          <w:rFonts w:ascii="Arial" w:eastAsiaTheme="minorEastAsia" w:hAnsi="Arial" w:cs="Arial"/>
+          <w:sz w:val="48"/>
+          <w:szCs w:val="48"/>
+        </w:rPr>
+      </w:pPr>
+      <w:r>
+        <w:rPr>
+          <w:rFonts w:ascii="Arial" w:eastAsiaTheme="minorEastAsia" w:hAnsi="Arial" w:cs="Arial"/>
+          <w:sz w:val="48"/>
+          <w:szCs w:val="48"/>
+          <w:highlight w:val="red"/>
+        </w:rPr>
+        <w:t>(</w:t>
+      </w:r>
+      <w:r>
+        <w:rPr>
+          <w:rFonts w:ascii="Arial" w:eastAsiaTheme="minorEastAsia" w:hAnsi="Arial" w:cs="Arial"/>
+          <w:sz w:val="48"/>
+          <w:szCs w:val="48"/>
+          <w:highlight w:val="red"/>
+        </w:rPr>
+        <w:t>120</w:t>
+      </w:r>
+      <w:r>
+        <w:rPr>
+          <w:rFonts w:ascii="Arial" w:eastAsiaTheme="minorEastAsia" w:hAnsi="Arial" w:cs="Arial"/>
+          <w:sz w:val="48"/>
+          <w:szCs w:val="48"/>
+          <w:highlight w:val="red"/>
+        </w:rPr>
+        <w:t xml:space="preserve"> &lt;</w:t>
+      </w:r>
+      <w:r>
+        <w:rPr>
+          <w:rFonts w:ascii="Arial" w:eastAsiaTheme="minorEastAsia" w:hAnsi="Arial" w:cs="Arial"/>
+          <w:sz w:val="48"/>
+          <w:szCs w:val="48"/>
+          <w:highlight w:val="red"/>
+        </w:rPr>
+        <w:t xml:space="preserve"> 119</w:t>
+      </w:r>
+      <w:r>
+        <w:rPr>
+          <w:rFonts w:ascii="Arial" w:eastAsiaTheme="minorEastAsia" w:hAnsi="Arial" w:cs="Arial"/>
+          <w:sz w:val="48"/>
+          <w:szCs w:val="48"/>
+          <w:highlight w:val="red"/>
+        </w:rPr>
+        <w:t xml:space="preserve"> </w:t>
+      </w:r>
+      <w:r>
+        <w:rPr>
+          <w:rFonts w:ascii="Arial" w:hAnsi="Arial" w:cs="Arial"/>
+          <w:sz w:val="48"/>
+          <w:szCs w:val="48"/>
+          <w:highlight w:val="red"/>
+        </w:rPr>
+        <w:t>≤</w:t>
+      </w:r>
+      <w:r>
+        <w:rPr>
+          <w:rFonts w:ascii="Arial" w:eastAsiaTheme="minorEastAsia" w:hAnsi="Arial" w:cs="Arial"/>
+          <w:sz w:val="48"/>
+          <w:szCs w:val="48"/>
+          <w:highlight w:val="red"/>
+        </w:rPr>
+        <w:t xml:space="preserve"> </w:t>
+      </w:r>
+      <w:r>
+        <w:rPr>
+          <w:rFonts w:ascii="Arial" w:eastAsiaTheme="minorEastAsia" w:hAnsi="Arial" w:cs="Arial"/>
+          <w:sz w:val="48"/>
+          <w:szCs w:val="48"/>
+          <w:highlight w:val="red"/>
+        </w:rPr>
+        <w:t>14</w:t>
+      </w:r>
+      <w:r>
+        <w:rPr>
+          <w:rFonts w:ascii="Arial" w:eastAsiaTheme="minorEastAsia" w:hAnsi="Arial" w:cs="Arial"/>
+          <w:sz w:val="48"/>
+          <w:szCs w:val="48"/>
+          <w:highlight w:val="red"/>
+        </w:rPr>
+        <w:t>0</w:t>
+      </w:r>
+      <w:r>
+        <w:rPr>
+          <w:rFonts w:ascii="Arial" w:eastAsiaTheme="minorEastAsia" w:hAnsi="Arial" w:cs="Arial"/>
+          <w:sz w:val="48"/>
+          <w:szCs w:val="48"/>
+          <w:highlight w:val="red"/>
+        </w:rPr>
+        <w:t>)</w:t>
+      </w:r>
+      <m:oMath>
+        <m:r>
+          <w:rPr>
+            <w:rFonts w:ascii="Cambria Math" w:eastAsiaTheme="minorEastAsia" w:hAnsi="Cambria Math" w:cs="Arial"/>
+            <w:sz w:val="48"/>
+            <w:szCs w:val="48"/>
+            <w:highlight w:val="red"/>
+          </w:rPr>
+          <m:t xml:space="preserve"> → </m:t>
+        </m:r>
+      </m:oMath>
+      <w:r>
+        <w:rPr>
+          <w:rFonts w:ascii="Arial" w:eastAsiaTheme="minorEastAsia" w:hAnsi="Arial" w:cs="Arial"/>
+          <w:sz w:val="48"/>
+          <w:szCs w:val="48"/>
+          <w:highlight w:val="red"/>
+        </w:rPr>
+        <w:t>Nv. 2</w:t>
+      </w:r>
+    </w:p>
+    <w:p>
+      <w:pPr>
+        <w:ind w:left="360"/>
+        <w:jc w:val="center"/>
+        <w:rPr>
+          <w:rFonts w:ascii="Arial" w:eastAsiaTheme="minorEastAsia" w:hAnsi="Arial" w:cs="Arial"/>
+          <w:sz w:val="24"/>
+          <w:szCs w:val="24"/>
+        </w:rPr>
+      </w:pPr>
+    </w:p>
+    <w:p>
+      <w:pPr>
+        <w:ind w:left="360"/>
+        <w:jc w:val="center"/>
+        <w:rPr>
+          <w:rFonts w:ascii="Arial" w:eastAsiaTheme="minorEastAsia" w:hAnsi="Arial" w:cs="Arial"/>
+          <w:sz w:val="48"/>
+          <w:szCs w:val="48"/>
+        </w:rPr>
+      </w:pPr>
+      <w:r>
+        <w:rPr>
+          <w:rFonts w:ascii="Arial" w:eastAsiaTheme="minorEastAsia" w:hAnsi="Arial" w:cs="Arial"/>
+          <w:sz w:val="48"/>
+          <w:szCs w:val="48"/>
+          <w:highlight w:val="green"/>
+        </w:rPr>
+        <w:t>(80</w:t>
+      </w:r>
+      <w:r>
+        <w:rPr>
+          <w:rFonts w:ascii="Arial" w:eastAsiaTheme="minorEastAsia" w:hAnsi="Arial" w:cs="Arial"/>
+          <w:sz w:val="48"/>
+          <w:szCs w:val="48"/>
+          <w:highlight w:val="green"/>
+        </w:rPr>
+        <w:t xml:space="preserve"> &lt; 119 </w:t>
+      </w:r>
+      <w:r>
+        <w:rPr>
+          <w:rFonts w:ascii="Arial" w:hAnsi="Arial" w:cs="Arial"/>
+          <w:sz w:val="48"/>
+          <w:szCs w:val="48"/>
+          <w:highlight w:val="green"/>
+        </w:rPr>
+        <w:t>≤</w:t>
+      </w:r>
+      <w:r>
+        <w:rPr>
+          <w:rFonts w:ascii="Arial" w:eastAsiaTheme="minorEastAsia" w:hAnsi="Arial" w:cs="Arial"/>
+          <w:sz w:val="48"/>
+          <w:szCs w:val="48"/>
+          <w:highlight w:val="green"/>
+        </w:rPr>
+        <w:t xml:space="preserve"> 120)</w:t>
+      </w:r>
+      <m:oMath>
+        <m:r>
+          <w:rPr>
+            <w:rFonts w:ascii="Cambria Math" w:eastAsiaTheme="minorEastAsia" w:hAnsi="Cambria Math" w:cs="Arial"/>
+            <w:sz w:val="48"/>
+            <w:szCs w:val="48"/>
+            <w:highlight w:val="green"/>
+          </w:rPr>
+          <m:t xml:space="preserve"> → </m:t>
+        </m:r>
+      </m:oMath>
+      <w:r>
+        <w:rPr>
+          <w:rFonts w:ascii="Arial" w:eastAsiaTheme="minorEastAsia" w:hAnsi="Arial" w:cs="Arial"/>
+          <w:sz w:val="48"/>
+          <w:szCs w:val="48"/>
+          <w:highlight w:val="green"/>
+        </w:rPr>
+        <w:t>Nv. 1</w:t>
+      </w:r>
+    </w:p>
+    <w:p>
+      <w:pPr>
+        <w:ind w:left="360"/>
+        <w:jc w:val="center"/>
+        <w:rPr>
+          <w:rFonts w:ascii="Arial" w:eastAsiaTheme="minorEastAsia" w:hAnsi="Arial" w:cs="Arial"/>
+          <w:sz w:val="24"/>
+          <w:szCs w:val="24"/>
+        </w:rPr>
+      </w:pPr>
+    </w:p>
+    <w:p>
+      <w:pPr>
+        <w:ind w:left="360"/>
+        <w:jc w:val="center"/>
+        <w:rPr>
+          <w:rFonts w:ascii="Arial" w:eastAsiaTheme="minorEastAsia" w:hAnsi="Arial" w:cs="Arial"/>
+          <w:sz w:val="48"/>
+          <w:szCs w:val="48"/>
+        </w:rPr>
+      </w:pPr>
+      <w:r>
+        <w:rPr>
+          <w:rFonts w:ascii="Arial" w:eastAsiaTheme="minorEastAsia" w:hAnsi="Arial" w:cs="Arial"/>
+          <w:sz w:val="48"/>
+          <w:szCs w:val="48"/>
+        </w:rPr>
+        <w:t>(1</w:t>
+      </w:r>
+      <w:r>
+        <w:rPr>
+          <w:rFonts w:ascii="Arial" w:eastAsiaTheme="minorEastAsia" w:hAnsi="Arial" w:cs="Arial"/>
+          <w:sz w:val="48"/>
+          <w:szCs w:val="48"/>
+        </w:rPr>
+        <w:t xml:space="preserve">19 </w:t>
+      </w:r>
+      <w:r>
+        <w:rPr>
+          <w:rFonts w:ascii="Arial" w:hAnsi="Arial" w:cs="Arial"/>
+          <w:sz w:val="48"/>
+          <w:szCs w:val="48"/>
+        </w:rPr>
+        <w:t>≤</w:t>
+      </w:r>
+      <w:r>
+        <w:rPr>
+          <w:rFonts w:ascii="Arial" w:eastAsiaTheme="minorEastAsia" w:hAnsi="Arial" w:cs="Arial"/>
+          <w:sz w:val="48"/>
+          <w:szCs w:val="48"/>
+        </w:rPr>
+        <w:t xml:space="preserve"> 80)</w:t>
+      </w:r>
+      <m:oMath>
         <m:r>
           <w:rPr>
             <w:rFonts w:ascii="Cambria Math" w:eastAsiaTheme="minorEastAsia" w:hAnsi="Cambria Math" w:cs="Arial"/>
             <w:sz w:val="48"/>
             <w:szCs w:val="48"/>
           </w:rPr>
-          <m:t>3</m:t>
-        </m:r>
-        <m:r>
-          <w:rPr>
-            <w:rFonts w:ascii="Cambria Math" w:eastAsiaTheme="minorEastAsia" w:hAnsi="Cambria Math" w:cs="Arial"/>
-            <w:sz w:val="48"/>
-            <w:szCs w:val="48"/>
-          </w:rPr>
-          <m:t>3</m:t>
+          <m:t xml:space="preserve"> → </m:t>
         </m:r>
       </m:oMath>
-    </w:p>
-    <w:p>
-      <w:pPr>
-        <w:rPr>
-          <w:rFonts w:ascii="Arial" w:hAnsi="Arial" w:cs="Arial"/>
-          <w:sz w:val="24"/>
-          <w:szCs w:val="24"/>
-        </w:rPr>
-      </w:pPr>
-    </w:p>
-    <w:p>
-      <w:pPr>
-        <w:rPr>
-          <w:rFonts w:ascii="Arial" w:hAnsi="Arial" w:cs="Arial"/>
-          <w:sz w:val="24"/>
-          <w:szCs w:val="24"/>
-        </w:rPr>
-      </w:pPr>
-      <w:r>
-        <w:rPr>
-          <w:rFonts w:ascii="Arial" w:hAnsi="Arial" w:cs="Arial"/>
-          <w:sz w:val="24"/>
-          <w:szCs w:val="24"/>
-        </w:rPr>
-        <w:lastRenderedPageBreak/>
-        <w:t xml:space="preserve">Como segundo paso se necesita definir los rangos de puntajes para </w:t>
-      </w:r>
-      <w:r>
-        <w:rPr>
-          <w:rFonts w:ascii="Arial" w:hAnsi="Arial" w:cs="Arial"/>
-          <w:sz w:val="24"/>
-          <w:szCs w:val="24"/>
-        </w:rPr>
-        <w:t>que,</w:t>
-      </w:r>
-      <w:r>
-        <w:rPr>
-          <w:rFonts w:ascii="Arial" w:hAnsi="Arial" w:cs="Arial"/>
-          <w:sz w:val="24"/>
-          <w:szCs w:val="24"/>
-        </w:rPr>
-        <w:t xml:space="preserve"> </w:t>
-      </w:r>
-      <w:r>
-        <w:rPr>
-          <w:rFonts w:ascii="Arial" w:hAnsi="Arial" w:cs="Arial"/>
-          <w:sz w:val="24"/>
-          <w:szCs w:val="24"/>
-        </w:rPr>
-        <w:t xml:space="preserve">a partir de comparaciones </w:t>
-      </w:r>
-      <w:r>
-        <w:rPr>
-          <w:rFonts w:ascii="Arial" w:hAnsi="Arial" w:cs="Arial"/>
-          <w:sz w:val="24"/>
-          <w:szCs w:val="24"/>
-        </w:rPr>
-        <w:t xml:space="preserve">de las secciones con la puntuación obtenida por el estudiante en el examen diagnóstico, </w:t>
-      </w:r>
-      <w:r>
-        <w:rPr>
-          <w:rFonts w:ascii="Arial" w:hAnsi="Arial" w:cs="Arial"/>
-          <w:sz w:val="24"/>
-          <w:szCs w:val="24"/>
-        </w:rPr>
-        <w:t>determinar</w:t>
-      </w:r>
-      <w:r>
-        <w:rPr>
-          <w:rFonts w:ascii="Arial" w:hAnsi="Arial" w:cs="Arial"/>
-          <w:sz w:val="24"/>
-          <w:szCs w:val="24"/>
-        </w:rPr>
-        <w:t xml:space="preserve"> el nivel correspondiente a dicha puntuación.</w:t>
-      </w:r>
-    </w:p>
-    <w:p>
-      <w:pPr>
-        <w:rPr>
-          <w:rFonts w:ascii="Arial" w:eastAsiaTheme="minorEastAsia" w:hAnsi="Arial" w:cs="Arial"/>
-          <w:sz w:val="24"/>
-          <w:szCs w:val="24"/>
-        </w:rPr>
-      </w:pPr>
-      <w:r>
-        <w:rPr>
-          <w:rFonts w:ascii="Arial" w:hAnsi="Arial" w:cs="Arial"/>
-          <w:sz w:val="24"/>
-          <w:szCs w:val="24"/>
-        </w:rPr>
-        <w:t xml:space="preserve">A </w:t>
-      </w:r>
-      <w:r>
-        <w:rPr>
-          <w:rFonts w:ascii="Arial" w:hAnsi="Arial" w:cs="Arial"/>
-          <w:sz w:val="24"/>
-          <w:szCs w:val="24"/>
-        </w:rPr>
-        <w:t>continuación,</w:t>
-      </w:r>
-      <w:r>
-        <w:rPr>
-          <w:rFonts w:ascii="Arial" w:hAnsi="Arial" w:cs="Arial"/>
-          <w:sz w:val="24"/>
-          <w:szCs w:val="24"/>
-        </w:rPr>
-        <w:t xml:space="preserve"> se muestra como calcular la puntación máxima posible del examen </w:t>
-      </w:r>
-      <w:r>
-        <w:rPr>
-          <w:rFonts w:ascii="Arial" w:hAnsi="Arial" w:cs="Arial"/>
-          <w:sz w:val="24"/>
-          <w:szCs w:val="24"/>
-        </w:rPr>
-        <w:t>diagnóstico</w:t>
-      </w:r>
-      <w:r>
-        <w:rPr>
-          <w:rFonts w:ascii="Arial" w:hAnsi="Arial" w:cs="Arial"/>
+      <w:r>
+        <w:rPr>
+          <w:rFonts w:ascii="Arial" w:eastAsiaTheme="minorEastAsia" w:hAnsi="Arial" w:cs="Arial"/>
+          <w:sz w:val="48"/>
+          <w:szCs w:val="48"/>
+        </w:rPr>
+        <w:t>Nv. 0</w:t>
+      </w:r>
+    </w:p>
+    <w:p>
+      <w:pPr>
+        <w:ind w:left="360"/>
+        <w:rPr>
+          <w:rFonts w:ascii="Arial" w:eastAsiaTheme="minorEastAsia" w:hAnsi="Arial" w:cs="Arial"/>
+          <w:sz w:val="24"/>
+          <w:szCs w:val="24"/>
+        </w:rPr>
+      </w:pPr>
+    </w:p>
+    <w:p>
+      <w:pPr>
+        <w:ind w:left="360"/>
+        <w:rPr>
+          <w:rFonts w:ascii="Arial" w:eastAsiaTheme="minorEastAsia" w:hAnsi="Arial" w:cs="Arial"/>
+          <w:sz w:val="24"/>
+          <w:szCs w:val="24"/>
+        </w:rPr>
+      </w:pPr>
+      <w:r>
+        <w:rPr>
+          <w:rFonts w:ascii="Arial" w:eastAsiaTheme="minorEastAsia" w:hAnsi="Arial" w:cs="Arial"/>
+          <w:sz w:val="24"/>
+          <w:szCs w:val="24"/>
+        </w:rPr>
+        <w:t xml:space="preserve">Como se pude observar se realizaron 4 afirmaciones en donde la </w:t>
+      </w:r>
+      <w:r>
+        <w:rPr>
+          <w:rFonts w:ascii="Arial" w:eastAsiaTheme="minorEastAsia" w:hAnsi="Arial" w:cs="Arial"/>
+          <w:sz w:val="24"/>
+          <w:szCs w:val="24"/>
+        </w:rPr>
+        <w:t>3</w:t>
+      </w:r>
+      <w:r>
+        <w:rPr>
+          <w:rFonts w:ascii="Arial" w:eastAsiaTheme="minorEastAsia" w:hAnsi="Arial" w:cs="Arial"/>
+          <w:sz w:val="24"/>
+          <w:szCs w:val="24"/>
+          <w:vertAlign w:val="superscript"/>
+        </w:rPr>
+        <w:t>ra</w:t>
+      </w:r>
+      <w:r>
+        <w:rPr>
+          <w:rFonts w:ascii="Arial" w:eastAsiaTheme="minorEastAsia" w:hAnsi="Arial" w:cs="Arial"/>
+          <w:sz w:val="24"/>
+          <w:szCs w:val="24"/>
+        </w:rPr>
+        <w:t xml:space="preserve"> sentencia es correcta, haciendo que en el caso de que cálculo se procese con 4 niveles, 150 puntos de puntuación máxima y una puntuación obtenida de 119, dé c</w:t>
+      </w:r>
+      <w:r>
+        <w:rPr>
+          <w:rFonts w:ascii="Arial" w:eastAsiaTheme="minorEastAsia" w:hAnsi="Arial" w:cs="Arial"/>
+          <w:sz w:val="24"/>
+          <w:szCs w:val="24"/>
+        </w:rPr>
+        <w:t>omo resultado una respuesta de 1</w:t>
+      </w:r>
+      <w:r>
+        <w:rPr>
+          <w:rFonts w:ascii="Arial" w:eastAsiaTheme="minorEastAsia" w:hAnsi="Arial" w:cs="Arial"/>
           <w:sz w:val="24"/>
           <w:szCs w:val="24"/>
         </w:rPr>
         <w:t>.</w:t>
       </w:r>
-    </w:p>
-    <w:p>
-      <w:pPr>
-        <w:jc w:val="center"/>
-        <w:rPr>
-          <w:rFonts w:ascii="Arial" w:eastAsiaTheme="minorEastAsia" w:hAnsi="Arial" w:cs="Arial"/>
-          <w:i/>
-          <w:sz w:val="48"/>
-          <w:szCs w:val="48"/>
-        </w:rPr>
-      </w:pPr>
-      <w:proofErr w:type="spellStart"/>
-      <w:r>
-        <w:rPr>
-          <w:rFonts w:ascii="Arial" w:eastAsiaTheme="minorEastAsia" w:hAnsi="Arial" w:cs="Arial"/>
-          <w:i/>
-          <w:sz w:val="48"/>
-          <w:szCs w:val="48"/>
-        </w:rPr>
-        <w:t>P</w:t>
-      </w:r>
-      <w:r>
-        <w:rPr>
-          <w:rFonts w:ascii="Arial" w:eastAsiaTheme="minorEastAsia" w:hAnsi="Arial" w:cs="Arial"/>
-          <w:i/>
-          <w:sz w:val="48"/>
-          <w:szCs w:val="48"/>
-          <w:vertAlign w:val="subscript"/>
-        </w:rPr>
-        <w:t>max</w:t>
-      </w:r>
-      <w:proofErr w:type="spellEnd"/>
-      <w:r>
-        <w:rPr>
-          <w:rFonts w:ascii="Arial" w:eastAsiaTheme="minorEastAsia" w:hAnsi="Arial" w:cs="Arial"/>
-          <w:i/>
-          <w:sz w:val="48"/>
-          <w:szCs w:val="48"/>
-        </w:rPr>
-        <w:t xml:space="preserve"> = </w:t>
-      </w:r>
-      <w:r>
-        <w:rPr>
-          <w:rFonts w:ascii="Arial" w:eastAsiaTheme="minorEastAsia" w:hAnsi="Arial" w:cs="Arial"/>
-          <w:sz w:val="48"/>
-          <w:szCs w:val="48"/>
-        </w:rPr>
-        <w:t>3(</w:t>
-      </w:r>
-      <w:r>
-        <w:rPr>
-          <w:rFonts w:ascii="Arial" w:eastAsiaTheme="minorEastAsia" w:hAnsi="Arial" w:cs="Arial"/>
-          <w:i/>
-          <w:sz w:val="48"/>
-          <w:szCs w:val="48"/>
-        </w:rPr>
-        <w:t>q</w:t>
-      </w:r>
-      <w:r>
-        <w:rPr>
-          <w:rFonts w:ascii="Arial" w:eastAsiaTheme="minorEastAsia" w:hAnsi="Arial" w:cs="Arial"/>
-          <w:sz w:val="48"/>
-          <w:szCs w:val="48"/>
-        </w:rPr>
-        <w:t>)</w:t>
-      </w:r>
-    </w:p>
-    <w:p>
-      <w:pPr>
-        <w:rPr>
-          <w:rFonts w:ascii="Arial" w:eastAsiaTheme="minorEastAsia" w:hAnsi="Arial" w:cs="Arial"/>
-          <w:sz w:val="24"/>
-          <w:szCs w:val="24"/>
-        </w:rPr>
-      </w:pPr>
-      <w:r>
-        <w:rPr>
-          <w:rFonts w:ascii="Arial" w:eastAsiaTheme="minorEastAsia" w:hAnsi="Arial" w:cs="Arial"/>
-          <w:sz w:val="24"/>
-          <w:szCs w:val="24"/>
-        </w:rPr>
-        <w:t>Donde:</w:t>
-      </w:r>
-    </w:p>
-    <w:p>
-      <w:pPr>
-        <w:pStyle w:val="Prrafodelista"/>
-        <w:numPr>
-          <w:ilvl w:val="0"/>
-          <w:numId w:val="1"/>
-        </w:numPr>
-        <w:rPr>
-          <w:rFonts w:ascii="Arial" w:eastAsiaTheme="minorEastAsia" w:hAnsi="Arial" w:cs="Arial"/>
-          <w:sz w:val="24"/>
-          <w:szCs w:val="24"/>
-        </w:rPr>
-      </w:pPr>
-      <w:proofErr w:type="spellStart"/>
-      <w:r>
-        <w:rPr>
-          <w:rFonts w:ascii="Arial" w:eastAsiaTheme="minorEastAsia" w:hAnsi="Arial" w:cs="Arial"/>
-          <w:sz w:val="24"/>
-          <w:szCs w:val="24"/>
-        </w:rPr>
-        <w:t>P</w:t>
-      </w:r>
-      <w:r>
-        <w:rPr>
-          <w:rFonts w:ascii="Arial" w:eastAsiaTheme="minorEastAsia" w:hAnsi="Arial" w:cs="Arial"/>
-          <w:sz w:val="24"/>
-          <w:szCs w:val="24"/>
-          <w:vertAlign w:val="subscript"/>
-        </w:rPr>
-        <w:t>max</w:t>
-      </w:r>
-      <w:proofErr w:type="spellEnd"/>
-      <w:r>
-        <w:rPr>
-          <w:rFonts w:ascii="Arial" w:eastAsiaTheme="minorEastAsia" w:hAnsi="Arial" w:cs="Arial"/>
-          <w:sz w:val="24"/>
-          <w:szCs w:val="24"/>
-          <w:vertAlign w:val="subscript"/>
-        </w:rPr>
-        <w:t xml:space="preserve"> </w:t>
-      </w:r>
-      <w:r>
-        <w:rPr>
-          <w:rFonts w:ascii="Arial" w:eastAsiaTheme="minorEastAsia" w:hAnsi="Arial" w:cs="Arial"/>
-          <w:sz w:val="24"/>
-          <w:szCs w:val="24"/>
-        </w:rPr>
-        <w:t>= Puntuación máxima</w:t>
-      </w:r>
-    </w:p>
-    <w:p>
-      <w:pPr>
-        <w:pStyle w:val="Prrafodelista"/>
-        <w:numPr>
-          <w:ilvl w:val="0"/>
-          <w:numId w:val="1"/>
-        </w:numPr>
-        <w:rPr>
-          <w:rFonts w:ascii="Arial" w:eastAsiaTheme="minorEastAsia" w:hAnsi="Arial" w:cs="Arial"/>
-          <w:sz w:val="24"/>
-          <w:szCs w:val="24"/>
-        </w:rPr>
-      </w:pPr>
-      <w:r>
-        <w:rPr>
-          <w:rFonts w:ascii="Arial" w:eastAsiaTheme="minorEastAsia" w:hAnsi="Arial" w:cs="Arial"/>
-          <w:sz w:val="24"/>
-          <w:szCs w:val="24"/>
-        </w:rPr>
-        <w:t>q = Número de preguntas</w:t>
-      </w:r>
-      <w:r>
-        <w:rPr>
-          <w:rFonts w:ascii="Arial" w:eastAsiaTheme="minorEastAsia" w:hAnsi="Arial" w:cs="Arial"/>
-          <w:sz w:val="24"/>
-          <w:szCs w:val="24"/>
-        </w:rPr>
-        <w:t xml:space="preserve"> aplicadas</w:t>
-      </w:r>
-    </w:p>
-    <w:p>
-      <w:pPr>
-        <w:rPr>
-          <w:rFonts w:ascii="Arial" w:eastAsiaTheme="minorEastAsia" w:hAnsi="Arial" w:cs="Arial"/>
-          <w:sz w:val="24"/>
-          <w:szCs w:val="24"/>
-        </w:rPr>
-      </w:pPr>
-    </w:p>
-    <w:p>
-      <w:pPr>
-        <w:rPr>
-          <w:rFonts w:ascii="Arial" w:eastAsiaTheme="minorEastAsia" w:hAnsi="Arial" w:cs="Arial"/>
-          <w:sz w:val="24"/>
-          <w:szCs w:val="24"/>
-        </w:rPr>
-      </w:pPr>
-      <w:r>
-        <w:rPr>
-          <w:rFonts w:ascii="Arial" w:eastAsiaTheme="minorEastAsia" w:hAnsi="Arial" w:cs="Arial"/>
-          <w:sz w:val="24"/>
-          <w:szCs w:val="24"/>
-        </w:rPr>
-        <w:t xml:space="preserve">Posterior a ello </w:t>
-      </w:r>
-      <w:r>
-        <w:rPr>
-          <w:rFonts w:ascii="Arial" w:eastAsiaTheme="minorEastAsia" w:hAnsi="Arial" w:cs="Arial"/>
-          <w:sz w:val="24"/>
-          <w:szCs w:val="24"/>
-        </w:rPr>
-        <w:t>se necesita calcular cada uno de los segmentos de puntuación necesarios para determinar el nivel de conocimiento del estudiante. La cantidad de segmentos a calcular es igual a la cantidad de niveles planteados disminuido en uno. Se muestra la fórmula de como calcular segmentos de puntuación.</w:t>
-      </w:r>
-    </w:p>
-    <w:p>
-      <w:pPr>
-        <w:jc w:val="center"/>
-        <w:rPr>
-          <w:rFonts w:ascii="Arial" w:eastAsiaTheme="minorEastAsia" w:hAnsi="Arial" w:cs="Arial"/>
-          <w:sz w:val="48"/>
-          <w:szCs w:val="48"/>
-        </w:rPr>
-      </w:pPr>
-      <w:proofErr w:type="spellStart"/>
-      <w:r>
-        <w:rPr>
-          <w:rFonts w:ascii="Arial" w:eastAsiaTheme="minorEastAsia" w:hAnsi="Arial" w:cs="Arial"/>
-          <w:sz w:val="48"/>
-          <w:szCs w:val="48"/>
-        </w:rPr>
-        <w:t>S</w:t>
-      </w:r>
-      <w:r>
-        <w:rPr>
-          <w:rFonts w:ascii="Arial" w:eastAsiaTheme="minorEastAsia" w:hAnsi="Arial" w:cs="Arial"/>
-          <w:sz w:val="48"/>
-          <w:szCs w:val="48"/>
-          <w:vertAlign w:val="subscript"/>
-        </w:rPr>
-        <w:t>x</w:t>
-      </w:r>
-      <w:proofErr w:type="spellEnd"/>
-      <w:r>
-        <w:rPr>
-          <w:rFonts w:ascii="Arial" w:eastAsiaTheme="minorEastAsia" w:hAnsi="Arial" w:cs="Arial"/>
-          <w:sz w:val="48"/>
-          <w:szCs w:val="48"/>
-          <w:vertAlign w:val="subscript"/>
-        </w:rPr>
-        <w:t xml:space="preserve"> </w:t>
-      </w:r>
-      <w:r>
-        <w:rPr>
-          <w:rFonts w:ascii="Arial" w:eastAsiaTheme="minorEastAsia" w:hAnsi="Arial" w:cs="Arial"/>
-          <w:sz w:val="48"/>
-          <w:szCs w:val="48"/>
-        </w:rPr>
-        <w:t xml:space="preserve">= </w:t>
-      </w:r>
-      <w:proofErr w:type="spellStart"/>
-      <w:r>
-        <w:rPr>
-          <w:rFonts w:ascii="Arial" w:eastAsiaTheme="minorEastAsia" w:hAnsi="Arial" w:cs="Arial"/>
-          <w:sz w:val="48"/>
-          <w:szCs w:val="48"/>
-        </w:rPr>
-        <w:t>R</w:t>
-      </w:r>
-      <w:r>
-        <w:rPr>
-          <w:rFonts w:ascii="Arial" w:eastAsiaTheme="minorEastAsia" w:hAnsi="Arial" w:cs="Arial"/>
-          <w:sz w:val="48"/>
-          <w:szCs w:val="48"/>
-          <w:vertAlign w:val="subscript"/>
-        </w:rPr>
-        <w:t>x</w:t>
-      </w:r>
-      <w:proofErr w:type="spellEnd"/>
-      <w:r>
-        <w:rPr>
-          <w:rFonts w:ascii="Arial" w:eastAsiaTheme="minorEastAsia" w:hAnsi="Arial" w:cs="Arial"/>
-          <w:sz w:val="48"/>
-          <w:szCs w:val="48"/>
-        </w:rPr>
-        <w:t>(</w:t>
-      </w:r>
-      <w:proofErr w:type="spellStart"/>
-      <w:r>
-        <w:rPr>
-          <w:rFonts w:ascii="Arial" w:eastAsiaTheme="minorEastAsia" w:hAnsi="Arial" w:cs="Arial"/>
-          <w:sz w:val="48"/>
-          <w:szCs w:val="48"/>
-        </w:rPr>
-        <w:t>P</w:t>
-      </w:r>
-      <w:r>
-        <w:rPr>
-          <w:rFonts w:ascii="Arial" w:eastAsiaTheme="minorEastAsia" w:hAnsi="Arial" w:cs="Arial"/>
-          <w:sz w:val="48"/>
-          <w:szCs w:val="48"/>
-          <w:vertAlign w:val="subscript"/>
-        </w:rPr>
-        <w:t>max</w:t>
-      </w:r>
-      <w:proofErr w:type="spellEnd"/>
-      <w:r>
-        <w:rPr>
-          <w:rFonts w:ascii="Arial" w:eastAsiaTheme="minorEastAsia" w:hAnsi="Arial" w:cs="Arial"/>
-          <w:sz w:val="48"/>
-          <w:szCs w:val="48"/>
-        </w:rPr>
-        <w:t>)</w:t>
-      </w:r>
-    </w:p>
-    <w:p>
-      <w:pPr>
-        <w:rPr>
-          <w:rFonts w:ascii="Arial" w:eastAsiaTheme="minorEastAsia" w:hAnsi="Arial" w:cs="Arial"/>
-          <w:sz w:val="24"/>
-          <w:szCs w:val="24"/>
-        </w:rPr>
-      </w:pPr>
-      <w:r>
-        <w:rPr>
-          <w:rFonts w:ascii="Arial" w:eastAsiaTheme="minorEastAsia" w:hAnsi="Arial" w:cs="Arial"/>
-          <w:sz w:val="24"/>
-          <w:szCs w:val="24"/>
-        </w:rPr>
-        <w:t>Donde:</w:t>
-      </w:r>
-    </w:p>
-    <w:p>
-      <w:pPr>
-        <w:pStyle w:val="Prrafodelista"/>
-        <w:numPr>
-          <w:ilvl w:val="0"/>
-          <w:numId w:val="5"/>
-        </w:numPr>
-        <w:rPr>
-          <w:rFonts w:ascii="Arial" w:eastAsiaTheme="minorEastAsia" w:hAnsi="Arial" w:cs="Arial"/>
-          <w:sz w:val="24"/>
-          <w:szCs w:val="24"/>
-        </w:rPr>
-      </w:pPr>
-      <w:proofErr w:type="spellStart"/>
-      <w:r>
-        <w:rPr>
-          <w:rFonts w:ascii="Arial" w:eastAsiaTheme="minorEastAsia" w:hAnsi="Arial" w:cs="Arial"/>
-          <w:sz w:val="24"/>
-          <w:szCs w:val="24"/>
-        </w:rPr>
-        <w:t>S</w:t>
-      </w:r>
-      <w:r>
-        <w:rPr>
-          <w:rFonts w:ascii="Arial" w:eastAsiaTheme="minorEastAsia" w:hAnsi="Arial" w:cs="Arial"/>
-          <w:sz w:val="24"/>
-          <w:szCs w:val="24"/>
-          <w:vertAlign w:val="subscript"/>
-        </w:rPr>
-        <w:t>x</w:t>
-      </w:r>
-      <w:proofErr w:type="spellEnd"/>
-      <w:r>
-        <w:rPr>
-          <w:rFonts w:ascii="Arial" w:eastAsiaTheme="minorEastAsia" w:hAnsi="Arial" w:cs="Arial"/>
-          <w:sz w:val="24"/>
-          <w:szCs w:val="24"/>
-        </w:rPr>
-        <w:t xml:space="preserve"> = Segmento de puntuación “x”</w:t>
-      </w:r>
-    </w:p>
-    <w:p>
-      <w:pPr>
-        <w:pStyle w:val="Prrafodelista"/>
-        <w:numPr>
-          <w:ilvl w:val="0"/>
-          <w:numId w:val="5"/>
-        </w:numPr>
-        <w:rPr>
-          <w:rFonts w:ascii="Arial" w:eastAsiaTheme="minorEastAsia" w:hAnsi="Arial" w:cs="Arial"/>
-          <w:sz w:val="24"/>
-          <w:szCs w:val="24"/>
-        </w:rPr>
-      </w:pPr>
-      <w:proofErr w:type="spellStart"/>
-      <w:r>
-        <w:rPr>
-          <w:rFonts w:ascii="Arial" w:eastAsiaTheme="minorEastAsia" w:hAnsi="Arial" w:cs="Arial"/>
-          <w:sz w:val="24"/>
-          <w:szCs w:val="24"/>
-        </w:rPr>
-        <w:t>R</w:t>
-      </w:r>
-      <w:r>
-        <w:rPr>
-          <w:rFonts w:ascii="Arial" w:eastAsiaTheme="minorEastAsia" w:hAnsi="Arial" w:cs="Arial"/>
-          <w:sz w:val="24"/>
-          <w:szCs w:val="24"/>
-          <w:vertAlign w:val="subscript"/>
-        </w:rPr>
-        <w:t>x</w:t>
-      </w:r>
-      <w:proofErr w:type="spellEnd"/>
-      <w:r>
-        <w:rPr>
-          <w:rFonts w:ascii="Arial" w:eastAsiaTheme="minorEastAsia" w:hAnsi="Arial" w:cs="Arial"/>
-          <w:sz w:val="24"/>
-          <w:szCs w:val="24"/>
-        </w:rPr>
-        <w:t xml:space="preserve"> = Rango “x”</w:t>
-      </w:r>
-    </w:p>
-    <w:p>
-      <w:pPr>
-        <w:pStyle w:val="Prrafodelista"/>
-        <w:numPr>
-          <w:ilvl w:val="0"/>
-          <w:numId w:val="5"/>
-        </w:numPr>
-        <w:rPr>
-          <w:rFonts w:ascii="Arial" w:eastAsiaTheme="minorEastAsia" w:hAnsi="Arial" w:cs="Arial"/>
-          <w:sz w:val="24"/>
-          <w:szCs w:val="24"/>
-        </w:rPr>
-      </w:pPr>
-      <w:proofErr w:type="spellStart"/>
-      <w:r>
-        <w:rPr>
-          <w:rFonts w:ascii="Arial" w:eastAsiaTheme="minorEastAsia" w:hAnsi="Arial" w:cs="Arial"/>
-          <w:sz w:val="24"/>
-          <w:szCs w:val="24"/>
-        </w:rPr>
-        <w:t>P</w:t>
-      </w:r>
-      <w:r>
-        <w:rPr>
-          <w:rFonts w:ascii="Arial" w:eastAsiaTheme="minorEastAsia" w:hAnsi="Arial" w:cs="Arial"/>
-          <w:sz w:val="24"/>
-          <w:szCs w:val="24"/>
-          <w:vertAlign w:val="subscript"/>
-        </w:rPr>
-        <w:t>max</w:t>
-      </w:r>
-      <w:proofErr w:type="spellEnd"/>
-      <w:r>
-        <w:rPr>
-          <w:rFonts w:ascii="Arial" w:eastAsiaTheme="minorEastAsia" w:hAnsi="Arial" w:cs="Arial"/>
-          <w:sz w:val="24"/>
-          <w:szCs w:val="24"/>
-        </w:rPr>
-        <w:t xml:space="preserve"> = Puntuación máxima</w:t>
-      </w:r>
-    </w:p>
-    <w:p>
-      <w:pPr>
-        <w:pStyle w:val="Prrafodelista"/>
-        <w:rPr>
-          <w:rFonts w:ascii="Arial" w:eastAsiaTheme="minorEastAsia" w:hAnsi="Arial" w:cs="Arial"/>
-          <w:sz w:val="24"/>
-          <w:szCs w:val="24"/>
-        </w:rPr>
-      </w:pPr>
-    </w:p>
-    <w:p>
-      <w:pPr>
-        <w:rPr>
-          <w:rFonts w:ascii="Arial" w:eastAsiaTheme="minorEastAsia" w:hAnsi="Arial" w:cs="Arial"/>
-          <w:sz w:val="24"/>
-          <w:szCs w:val="24"/>
-        </w:rPr>
-      </w:pPr>
-      <w:r>
-        <w:rPr>
-          <w:rFonts w:ascii="Arial" w:eastAsiaTheme="minorEastAsia" w:hAnsi="Arial" w:cs="Arial"/>
-          <w:sz w:val="24"/>
-          <w:szCs w:val="24"/>
-        </w:rPr>
-        <w:t>Una vez calculados los segmentos de puntuación se debe comparar la puntuación obtenida por el estudiante con el primer segmento, si este es mayor</w:t>
-      </w:r>
-      <w:r>
-        <w:rPr>
-          <w:rFonts w:ascii="Arial" w:eastAsiaTheme="minorEastAsia" w:hAnsi="Arial" w:cs="Arial"/>
-          <w:sz w:val="24"/>
-          <w:szCs w:val="24"/>
-        </w:rPr>
-        <w:t xml:space="preserve"> se le asignará el nivel n -1, en caso contrario si la puntuación es menor segmento anterior y mayor al siguiente segmento, se le asignará el nivel n -2. Repetir este proceso hasta comprobar hasta llegar al último caso que donde se interpretará que la puntuación es menor al ultimo segmento.</w:t>
-      </w:r>
-      <w:bookmarkStart w:id="0" w:name="_GoBack"/>
-      <w:bookmarkEnd w:id="0"/>
     </w:p>
     <w:sectPr>
       <w:pgSz w:w="12240" w:h="15840"/>
@@ -2883,7 +4346,7 @@
 </file>
 
 <file path=word/numbering.xml><?xml version="1.0" encoding="utf-8"?>
-<w:numbering xmlns:wpc="http://schemas.microsoft.com/office/word/2010/wordprocessingCanvas" xmlns:cx="http://schemas.microsoft.com/office/drawing/2014/chartex" xmlns:cx1="http://schemas.microsoft.com/office/drawing/2015/9/8/chartex" xmlns:mc="http://schemas.openxmlformats.org/markup-compatibility/2006" xmlns:o="urn:schemas-microsoft-com:office:office" xmlns:r="http://schemas.openxmlformats.org/officeDocument/2006/relationships" xmlns:m="http://schemas.openxmlformats.org/officeDocument/2006/math" xmlns:v="urn:schemas-microsoft-com:vml" xmlns:wp14="http://schemas.microsoft.com/office/word/2010/wordprocessingDrawing" xmlns:wp="http://schemas.openxmlformats.org/drawingml/2006/wordprocessingDrawing" xmlns:w10="urn:schemas-microsoft-com:office:word" xmlns:w="http://schemas.openxmlformats.org/wordprocessingml/2006/main" xmlns:w14="http://schemas.microsoft.com/office/word/2010/wordml" xmlns:w15="http://schemas.microsoft.com/office/word/2012/wordml" xmlns:w16se="http://schemas.microsoft.com/office/word/2015/wordml/symex" xmlns:wpg="http://schemas.microsoft.com/office/word/2010/wordprocessingGroup" xmlns:wpi="http://schemas.microsoft.com/office/word/2010/wordprocessingInk" xmlns:wne="http://schemas.microsoft.com/office/word/2006/wordml" xmlns:wps="http://schemas.microsoft.com/office/word/2010/wordprocessingShape" mc:Ignorable="w14 w15 w16se wp14">
+<w:numbering xmlns:wpc="http://schemas.microsoft.com/office/word/2010/wordprocessingCanvas" xmlns:cx="http://schemas.microsoft.com/office/drawing/2014/chartex" xmlns:cx1="http://schemas.microsoft.com/office/drawing/2015/9/8/chartex" xmlns:cx2="http://schemas.microsoft.com/office/drawing/2015/10/21/chartex" xmlns:cx3="http://schemas.microsoft.com/office/drawing/2016/5/9/chartex" xmlns:cx4="http://schemas.microsoft.com/office/drawing/2016/5/10/chartex" xmlns:cx5="http://schemas.microsoft.com/office/drawing/2016/5/11/chartex" xmlns:cx6="http://schemas.microsoft.com/office/drawing/2016/5/12/chartex" xmlns:cx7="http://schemas.microsoft.com/office/drawing/2016/5/13/chartex" xmlns:cx8="http://schemas.microsoft.com/office/drawing/2016/5/14/chartex" xmlns:mc="http://schemas.openxmlformats.org/markup-compatibility/2006" xmlns:aink="http://schemas.microsoft.com/office/drawing/2016/ink" xmlns:am3d="http://schemas.microsoft.com/office/drawing/2017/model3d" xmlns:o="urn:schemas-microsoft-com:office:office" xmlns:oel="http://schemas.microsoft.com/office/2019/extlst" xmlns:r="http://schemas.openxmlformats.org/officeDocument/2006/relationships" xmlns:m="http://schemas.openxmlformats.org/officeDocument/2006/math" xmlns:v="urn:schemas-microsoft-com:vml" xmlns:wp14="http://schemas.microsoft.com/office/word/2010/wordprocessingDrawing" xmlns:wp="http://schemas.openxmlformats.org/drawingml/2006/wordprocessingDrawing" xmlns:w10="urn:schemas-microsoft-com:office:word" xmlns:w="http://schemas.openxmlformats.org/wordprocessingml/2006/main" xmlns:w14="http://schemas.microsoft.com/office/word/2010/wordml" xmlns:w15="http://schemas.microsoft.com/office/word/2012/wordml" xmlns:w16cex="http://schemas.microsoft.com/office/word/2018/wordml/cex" xmlns:w16cid="http://schemas.microsoft.com/office/word/2016/wordml/cid" xmlns:w16="http://schemas.microsoft.com/office/word/2018/wordml" xmlns:w16du="http://schemas.microsoft.com/office/word/2023/wordml/word16du" xmlns:w16sdtdh="http://schemas.microsoft.com/office/word/2020/wordml/sdtdatahash" xmlns:w16se="http://schemas.microsoft.com/office/word/2015/wordml/symex" xmlns:wpg="http://schemas.microsoft.com/office/word/2010/wordprocessingGroup" xmlns:wpi="http://schemas.microsoft.com/office/word/2010/wordprocessingInk" xmlns:wne="http://schemas.microsoft.com/office/word/2006/wordml" xmlns:wps="http://schemas.microsoft.com/office/word/2010/wordprocessingShape" mc:Ignorable="w14 w15 w16se w16cid w16 w16cex w16sdtdh w16du wp14">
   <w:abstractNum w:abstractNumId="0" w15:restartNumberingAfterBreak="0">
     <w:nsid w:val="17FA778A"/>
     <w:multiLevelType w:val="hybridMultilevel"/>
@@ -3337,6 +4800,232 @@
     </w:lvl>
   </w:abstractNum>
   <w:abstractNum w:abstractNumId="4" w15:restartNumberingAfterBreak="0">
+    <w:nsid w:val="73DE4DB1"/>
+    <w:multiLevelType w:val="hybridMultilevel"/>
+    <w:tmpl w:val="A522B826"/>
+    <w:lvl w:ilvl="0" w:tplc="080A0001">
+      <w:start w:val="1"/>
+      <w:numFmt w:val="bullet"/>
+      <w:lvlText w:val=""/>
+      <w:lvlJc w:val="left"/>
+      <w:pPr>
+        <w:ind w:left="720" w:hanging="360"/>
+      </w:pPr>
+      <w:rPr>
+        <w:rFonts w:ascii="Symbol" w:hAnsi="Symbol" w:hint="default"/>
+      </w:rPr>
+    </w:lvl>
+    <w:lvl w:ilvl="1" w:tplc="080A0003" w:tentative="1">
+      <w:start w:val="1"/>
+      <w:numFmt w:val="bullet"/>
+      <w:lvlText w:val="o"/>
+      <w:lvlJc w:val="left"/>
+      <w:pPr>
+        <w:ind w:left="1440" w:hanging="360"/>
+      </w:pPr>
+      <w:rPr>
+        <w:rFonts w:ascii="Courier New" w:hAnsi="Courier New" w:cs="Courier New" w:hint="default"/>
+      </w:rPr>
+    </w:lvl>
+    <w:lvl w:ilvl="2" w:tplc="080A0005" w:tentative="1">
+      <w:start w:val="1"/>
+      <w:numFmt w:val="bullet"/>
+      <w:lvlText w:val=""/>
+      <w:lvlJc w:val="left"/>
+      <w:pPr>
+        <w:ind w:left="2160" w:hanging="360"/>
+      </w:pPr>
+      <w:rPr>
+        <w:rFonts w:ascii="Wingdings" w:hAnsi="Wingdings" w:hint="default"/>
+      </w:rPr>
+    </w:lvl>
+    <w:lvl w:ilvl="3" w:tplc="080A0001" w:tentative="1">
+      <w:start w:val="1"/>
+      <w:numFmt w:val="bullet"/>
+      <w:lvlText w:val=""/>
+      <w:lvlJc w:val="left"/>
+      <w:pPr>
+        <w:ind w:left="2880" w:hanging="360"/>
+      </w:pPr>
+      <w:rPr>
+        <w:rFonts w:ascii="Symbol" w:hAnsi="Symbol" w:hint="default"/>
+      </w:rPr>
+    </w:lvl>
+    <w:lvl w:ilvl="4" w:tplc="080A0003" w:tentative="1">
+      <w:start w:val="1"/>
+      <w:numFmt w:val="bullet"/>
+      <w:lvlText w:val="o"/>
+      <w:lvlJc w:val="left"/>
+      <w:pPr>
+        <w:ind w:left="3600" w:hanging="360"/>
+      </w:pPr>
+      <w:rPr>
+        <w:rFonts w:ascii="Courier New" w:hAnsi="Courier New" w:cs="Courier New" w:hint="default"/>
+      </w:rPr>
+    </w:lvl>
+    <w:lvl w:ilvl="5" w:tplc="080A0005" w:tentative="1">
+      <w:start w:val="1"/>
+      <w:numFmt w:val="bullet"/>
+      <w:lvlText w:val=""/>
+      <w:lvlJc w:val="left"/>
+      <w:pPr>
+        <w:ind w:left="4320" w:hanging="360"/>
+      </w:pPr>
+      <w:rPr>
+        <w:rFonts w:ascii="Wingdings" w:hAnsi="Wingdings" w:hint="default"/>
+      </w:rPr>
+    </w:lvl>
+    <w:lvl w:ilvl="6" w:tplc="080A0001" w:tentative="1">
+      <w:start w:val="1"/>
+      <w:numFmt w:val="bullet"/>
+      <w:lvlText w:val=""/>
+      <w:lvlJc w:val="left"/>
+      <w:pPr>
+        <w:ind w:left="5040" w:hanging="360"/>
+      </w:pPr>
+      <w:rPr>
+        <w:rFonts w:ascii="Symbol" w:hAnsi="Symbol" w:hint="default"/>
+      </w:rPr>
+    </w:lvl>
+    <w:lvl w:ilvl="7" w:tplc="080A0003" w:tentative="1">
+      <w:start w:val="1"/>
+      <w:numFmt w:val="bullet"/>
+      <w:lvlText w:val="o"/>
+      <w:lvlJc w:val="left"/>
+      <w:pPr>
+        <w:ind w:left="5760" w:hanging="360"/>
+      </w:pPr>
+      <w:rPr>
+        <w:rFonts w:ascii="Courier New" w:hAnsi="Courier New" w:cs="Courier New" w:hint="default"/>
+      </w:rPr>
+    </w:lvl>
+    <w:lvl w:ilvl="8" w:tplc="080A0005" w:tentative="1">
+      <w:start w:val="1"/>
+      <w:numFmt w:val="bullet"/>
+      <w:lvlText w:val=""/>
+      <w:lvlJc w:val="left"/>
+      <w:pPr>
+        <w:ind w:left="6480" w:hanging="360"/>
+      </w:pPr>
+      <w:rPr>
+        <w:rFonts w:ascii="Wingdings" w:hAnsi="Wingdings" w:hint="default"/>
+      </w:rPr>
+    </w:lvl>
+  </w:abstractNum>
+  <w:abstractNum w:abstractNumId="5" w15:restartNumberingAfterBreak="0">
+    <w:nsid w:val="7B350028"/>
+    <w:multiLevelType w:val="hybridMultilevel"/>
+    <w:tmpl w:val="39F02A8E"/>
+    <w:lvl w:ilvl="0" w:tplc="080A0001">
+      <w:start w:val="1"/>
+      <w:numFmt w:val="bullet"/>
+      <w:lvlText w:val=""/>
+      <w:lvlJc w:val="left"/>
+      <w:pPr>
+        <w:ind w:left="720" w:hanging="360"/>
+      </w:pPr>
+      <w:rPr>
+        <w:rFonts w:ascii="Symbol" w:hAnsi="Symbol" w:hint="default"/>
+      </w:rPr>
+    </w:lvl>
+    <w:lvl w:ilvl="1" w:tplc="080A0003" w:tentative="1">
+      <w:start w:val="1"/>
+      <w:numFmt w:val="bullet"/>
+      <w:lvlText w:val="o"/>
+      <w:lvlJc w:val="left"/>
+      <w:pPr>
+        <w:ind w:left="1440" w:hanging="360"/>
+      </w:pPr>
+      <w:rPr>
+        <w:rFonts w:ascii="Courier New" w:hAnsi="Courier New" w:cs="Courier New" w:hint="default"/>
+      </w:rPr>
+    </w:lvl>
+    <w:lvl w:ilvl="2" w:tplc="080A0005" w:tentative="1">
+      <w:start w:val="1"/>
+      <w:numFmt w:val="bullet"/>
+      <w:lvlText w:val=""/>
+      <w:lvlJc w:val="left"/>
+      <w:pPr>
+        <w:ind w:left="2160" w:hanging="360"/>
+      </w:pPr>
+      <w:rPr>
+        <w:rFonts w:ascii="Wingdings" w:hAnsi="Wingdings" w:hint="default"/>
+      </w:rPr>
+    </w:lvl>
+    <w:lvl w:ilvl="3" w:tplc="080A0001" w:tentative="1">
+      <w:start w:val="1"/>
+      <w:numFmt w:val="bullet"/>
+      <w:lvlText w:val=""/>
+      <w:lvlJc w:val="left"/>
+      <w:pPr>
+        <w:ind w:left="2880" w:hanging="360"/>
+      </w:pPr>
+      <w:rPr>
+        <w:rFonts w:ascii="Symbol" w:hAnsi="Symbol" w:hint="default"/>
+      </w:rPr>
+    </w:lvl>
+    <w:lvl w:ilvl="4" w:tplc="080A0003" w:tentative="1">
+      <w:start w:val="1"/>
+      <w:numFmt w:val="bullet"/>
+      <w:lvlText w:val="o"/>
+      <w:lvlJc w:val="left"/>
+      <w:pPr>
+        <w:ind w:left="3600" w:hanging="360"/>
+      </w:pPr>
+      <w:rPr>
+        <w:rFonts w:ascii="Courier New" w:hAnsi="Courier New" w:cs="Courier New" w:hint="default"/>
+      </w:rPr>
+    </w:lvl>
+    <w:lvl w:ilvl="5" w:tplc="080A0005" w:tentative="1">
+      <w:start w:val="1"/>
+      <w:numFmt w:val="bullet"/>
+      <w:lvlText w:val=""/>
+      <w:lvlJc w:val="left"/>
+      <w:pPr>
+        <w:ind w:left="4320" w:hanging="360"/>
+      </w:pPr>
+      <w:rPr>
+        <w:rFonts w:ascii="Wingdings" w:hAnsi="Wingdings" w:hint="default"/>
+      </w:rPr>
+    </w:lvl>
+    <w:lvl w:ilvl="6" w:tplc="080A0001" w:tentative="1">
+      <w:start w:val="1"/>
+      <w:numFmt w:val="bullet"/>
+      <w:lvlText w:val=""/>
+      <w:lvlJc w:val="left"/>
+      <w:pPr>
+        <w:ind w:left="5040" w:hanging="360"/>
+      </w:pPr>
+      <w:rPr>
+        <w:rFonts w:ascii="Symbol" w:hAnsi="Symbol" w:hint="default"/>
+      </w:rPr>
+    </w:lvl>
+    <w:lvl w:ilvl="7" w:tplc="080A0003" w:tentative="1">
+      <w:start w:val="1"/>
+      <w:numFmt w:val="bullet"/>
+      <w:lvlText w:val="o"/>
+      <w:lvlJc w:val="left"/>
+      <w:pPr>
+        <w:ind w:left="5760" w:hanging="360"/>
+      </w:pPr>
+      <w:rPr>
+        <w:rFonts w:ascii="Courier New" w:hAnsi="Courier New" w:cs="Courier New" w:hint="default"/>
+      </w:rPr>
+    </w:lvl>
+    <w:lvl w:ilvl="8" w:tplc="080A0005" w:tentative="1">
+      <w:start w:val="1"/>
+      <w:numFmt w:val="bullet"/>
+      <w:lvlText w:val=""/>
+      <w:lvlJc w:val="left"/>
+      <w:pPr>
+        <w:ind w:left="6480" w:hanging="360"/>
+      </w:pPr>
+      <w:rPr>
+        <w:rFonts w:ascii="Wingdings" w:hAnsi="Wingdings" w:hint="default"/>
+      </w:rPr>
+    </w:lvl>
+  </w:abstractNum>
+  <w:abstractNum w:abstractNumId="6" w15:restartNumberingAfterBreak="0">
     <w:nsid w:val="7DAD3560"/>
     <w:multiLevelType w:val="hybridMultilevel"/>
     <w:tmpl w:val="AB6CD23A"/>
@@ -3449,26 +5138,32 @@
       </w:rPr>
     </w:lvl>
   </w:abstractNum>
-  <w:num w:numId="1">
+  <w:num w:numId="1" w16cid:durableId="144400388">
     <w:abstractNumId w:val="2"/>
   </w:num>
-  <w:num w:numId="2">
+  <w:num w:numId="2" w16cid:durableId="1941141915">
     <w:abstractNumId w:val="1"/>
   </w:num>
-  <w:num w:numId="3">
+  <w:num w:numId="3" w16cid:durableId="1978294176">
+    <w:abstractNumId w:val="6"/>
+  </w:num>
+  <w:num w:numId="4" w16cid:durableId="48193980">
+    <w:abstractNumId w:val="3"/>
+  </w:num>
+  <w:num w:numId="5" w16cid:durableId="201328035">
+    <w:abstractNumId w:val="0"/>
+  </w:num>
+  <w:num w:numId="6" w16cid:durableId="612320263">
     <w:abstractNumId w:val="4"/>
   </w:num>
-  <w:num w:numId="4">
-    <w:abstractNumId w:val="3"/>
-  </w:num>
-  <w:num w:numId="5">
-    <w:abstractNumId w:val="0"/>
+  <w:num w:numId="7" w16cid:durableId="1762098970">
+    <w:abstractNumId w:val="5"/>
   </w:num>
 </w:numbering>
 </file>
 
 <file path=word/styles.xml><?xml version="1.0" encoding="utf-8"?>
-<w:styles xmlns:mc="http://schemas.openxmlformats.org/markup-compatibility/2006" xmlns:r="http://schemas.openxmlformats.org/officeDocument/2006/relationships" xmlns:w="http://schemas.openxmlformats.org/wordprocessingml/2006/main" xmlns:w14="http://schemas.microsoft.com/office/word/2010/wordml" xmlns:w15="http://schemas.microsoft.com/office/word/2012/wordml" xmlns:w16se="http://schemas.microsoft.com/office/word/2015/wordml/symex" mc:Ignorable="w14 w15 w16se">
+<w:styles xmlns:mc="http://schemas.openxmlformats.org/markup-compatibility/2006" xmlns:r="http://schemas.openxmlformats.org/officeDocument/2006/relationships" xmlns:w="http://schemas.openxmlformats.org/wordprocessingml/2006/main" xmlns:w14="http://schemas.microsoft.com/office/word/2010/wordml" xmlns:w15="http://schemas.microsoft.com/office/word/2012/wordml" xmlns:w16cex="http://schemas.microsoft.com/office/word/2018/wordml/cex" xmlns:w16cid="http://schemas.microsoft.com/office/word/2016/wordml/cid" xmlns:w16="http://schemas.microsoft.com/office/word/2018/wordml" xmlns:w16du="http://schemas.microsoft.com/office/word/2023/wordml/word16du" xmlns:w16sdtdh="http://schemas.microsoft.com/office/word/2020/wordml/sdtdatahash" xmlns:w16se="http://schemas.microsoft.com/office/word/2015/wordml/symex" mc:Ignorable="w14 w15 w16se w16cid w16 w16cex w16sdtdh w16du">
   <w:docDefaults>
     <w:rPrDefault>
       <w:rPr>
@@ -3484,7 +5179,7 @@
       </w:pPr>
     </w:pPrDefault>
   </w:docDefaults>
-  <w:latentStyles w:defLockedState="0" w:defUIPriority="99" w:defSemiHidden="0" w:defUnhideWhenUsed="0" w:defQFormat="0" w:count="371">
+  <w:latentStyles w:defLockedState="0" w:defUIPriority="99" w:defSemiHidden="0" w:defUnhideWhenUsed="0" w:defQFormat="0" w:count="376">
     <w:lsdException w:name="Normal" w:uiPriority="0" w:qFormat="1"/>
     <w:lsdException w:name="heading 1" w:uiPriority="9" w:qFormat="1"/>
     <w:lsdException w:name="heading 2" w:semiHidden="1" w:uiPriority="9" w:unhideWhenUsed="1" w:qFormat="1"/>
@@ -3856,6 +5551,11 @@
     <w:lsdException w:name="List Table 5 Dark Accent 6" w:uiPriority="50"/>
     <w:lsdException w:name="List Table 6 Colorful Accent 6" w:uiPriority="51"/>
     <w:lsdException w:name="List Table 7 Colorful Accent 6" w:uiPriority="52"/>
+    <w:lsdException w:name="Mention" w:semiHidden="1" w:unhideWhenUsed="1"/>
+    <w:lsdException w:name="Smart Hyperlink" w:semiHidden="1" w:unhideWhenUsed="1"/>
+    <w:lsdException w:name="Hashtag" w:semiHidden="1" w:unhideWhenUsed="1"/>
+    <w:lsdException w:name="Unresolved Mention" w:semiHidden="1" w:unhideWhenUsed="1"/>
+    <w:lsdException w:name="Smart Link" w:semiHidden="1" w:unhideWhenUsed="1"/>
   </w:latentStyles>
   <w:style w:type="paragraph" w:default="1" w:styleId="Normal">
     <w:name w:val="Normal"/>
@@ -4178,7 +5878,7 @@
 </file>
 
 <file path=customXml/itemProps1.xml><?xml version="1.0" encoding="utf-8"?>
-<ds:datastoreItem xmlns:ds="http://schemas.openxmlformats.org/officeDocument/2006/customXml" ds:itemID="{20D84E45-A69D-4BBE-9626-6E512F31F431}">
+<ds:datastoreItem xmlns:ds="http://schemas.openxmlformats.org/officeDocument/2006/customXml" ds:itemID="{53387563-7DB4-4811-88EC-0E23E27260A6}">
   <ds:schemaRefs>
     <ds:schemaRef ds:uri="http://schemas.openxmlformats.org/officeDocument/2006/bibliography"/>
   </ds:schemaRefs>

</xml_diff>